<commit_message>
Merged code with delp0018
</commit_message>
<xml_diff>
--- a/docassemble/LLAW33012020S1P17/data/templates/Summary_Eligible.docx
+++ b/docassemble/LLAW33012020S1P17/data/templates/Summary_Eligible.docx
@@ -198,7 +198,21 @@
           <w:bdr w:val="none" w:sz="0" w:space="0" w:color="auto" w:frame="1"/>
           <w:lang w:val="en-AU" w:eastAsia="en-US"/>
         </w:rPr>
-        <w:t xml:space="preserve">ou, {{ </w:t>
+        <w:t xml:space="preserve">ou, </w:t>
+      </w:r>
+      <w:proofErr w:type="gramStart"/>
+      <w:r>
+        <w:rPr>
+          <w:rFonts w:ascii="Times New Roman" w:eastAsia="Times New Roman" w:hAnsi="Times New Roman" w:cs="Times New Roman"/>
+          <w:b/>
+          <w:bCs/>
+          <w:color w:val="003399"/>
+          <w:sz w:val="28"/>
+          <w:szCs w:val="28"/>
+          <w:bdr w:val="none" w:sz="0" w:space="0" w:color="auto" w:frame="1"/>
+          <w:lang w:val="en-AU" w:eastAsia="en-US"/>
+        </w:rPr>
+        <w:t xml:space="preserve">{{ </w:t>
       </w:r>
       <w:proofErr w:type="spellStart"/>
       <w:r>
@@ -212,7 +226,21 @@
           <w:bdr w:val="none" w:sz="0" w:space="0" w:color="auto" w:frame="1"/>
           <w:lang w:val="en-AU" w:eastAsia="en-US"/>
         </w:rPr>
-        <w:t>user_</w:t>
+        <w:t>user</w:t>
+      </w:r>
+      <w:proofErr w:type="gramEnd"/>
+      <w:r>
+        <w:rPr>
+          <w:rFonts w:ascii="Times New Roman" w:eastAsia="Times New Roman" w:hAnsi="Times New Roman" w:cs="Times New Roman"/>
+          <w:b/>
+          <w:bCs/>
+          <w:color w:val="003399"/>
+          <w:sz w:val="28"/>
+          <w:szCs w:val="28"/>
+          <w:bdr w:val="none" w:sz="0" w:space="0" w:color="auto" w:frame="1"/>
+          <w:lang w:val="en-AU" w:eastAsia="en-US"/>
+        </w:rPr>
+        <w:t>_</w:t>
       </w:r>
       <w:r>
         <w:rPr>
@@ -685,6 +713,7 @@
                 <w:szCs w:val="20"/>
               </w:rPr>
             </w:pPr>
+            <w:proofErr w:type="gramStart"/>
             <w:r>
               <w:rPr>
                 <w:rFonts w:ascii="Times New Roman" w:eastAsia="Times New Roman" w:hAnsi="Times New Roman" w:cs="Times New Roman"/>
@@ -706,7 +735,19 @@
                 <w:sz w:val="20"/>
                 <w:szCs w:val="20"/>
               </w:rPr>
-              <w:t>user_age</w:t>
+              <w:t>user</w:t>
+            </w:r>
+            <w:proofErr w:type="gramEnd"/>
+            <w:r>
+              <w:rPr>
+                <w:rFonts w:ascii="Times New Roman" w:eastAsia="Times New Roman" w:hAnsi="Times New Roman" w:cs="Times New Roman"/>
+                <w:b w:val="0"/>
+                <w:bCs w:val="0"/>
+                <w:color w:val="000000" w:themeColor="text1"/>
+                <w:sz w:val="20"/>
+                <w:szCs w:val="20"/>
+              </w:rPr>
+              <w:t>_age</w:t>
             </w:r>
             <w:proofErr w:type="spellEnd"/>
             <w:r>
@@ -799,6 +840,7 @@
                 <w:szCs w:val="20"/>
               </w:rPr>
             </w:pPr>
+            <w:proofErr w:type="gramStart"/>
             <w:r>
               <w:rPr>
                 <w:rFonts w:ascii="Times New Roman" w:eastAsia="Times New Roman" w:hAnsi="Times New Roman" w:cs="Times New Roman"/>
@@ -816,7 +858,17 @@
                 <w:sz w:val="20"/>
                 <w:szCs w:val="20"/>
               </w:rPr>
-              <w:t>pdf_residency_text</w:t>
+              <w:t>pdf</w:t>
+            </w:r>
+            <w:proofErr w:type="gramEnd"/>
+            <w:r>
+              <w:rPr>
+                <w:rFonts w:ascii="Times New Roman" w:eastAsia="Times New Roman" w:hAnsi="Times New Roman" w:cs="Times New Roman"/>
+                <w:color w:val="000000" w:themeColor="text1"/>
+                <w:sz w:val="20"/>
+                <w:szCs w:val="20"/>
+              </w:rPr>
+              <w:t>_residency_text</w:t>
             </w:r>
             <w:proofErr w:type="spellEnd"/>
             <w:r>
@@ -920,6 +972,7 @@
                 <w:szCs w:val="20"/>
               </w:rPr>
             </w:pPr>
+            <w:proofErr w:type="gramStart"/>
             <w:r>
               <w:rPr>
                 <w:rFonts w:ascii="Times New Roman" w:eastAsia="Times New Roman" w:hAnsi="Times New Roman" w:cs="Times New Roman"/>
@@ -937,7 +990,17 @@
                 <w:sz w:val="20"/>
                 <w:szCs w:val="20"/>
               </w:rPr>
-              <w:t>user_diagnosedautism</w:t>
+              <w:t>user</w:t>
+            </w:r>
+            <w:proofErr w:type="gramEnd"/>
+            <w:r>
+              <w:rPr>
+                <w:rFonts w:ascii="Times New Roman" w:eastAsia="Times New Roman" w:hAnsi="Times New Roman" w:cs="Times New Roman"/>
+                <w:color w:val="000000" w:themeColor="text1"/>
+                <w:sz w:val="20"/>
+                <w:szCs w:val="20"/>
+              </w:rPr>
+              <w:t>_diagnosedautism</w:t>
             </w:r>
             <w:proofErr w:type="spellEnd"/>
             <w:r>
@@ -1029,6 +1092,7 @@
                 <w:szCs w:val="20"/>
               </w:rPr>
             </w:pPr>
+            <w:proofErr w:type="gramStart"/>
             <w:r>
               <w:rPr>
                 <w:rFonts w:ascii="Times New Roman" w:eastAsia="Times New Roman" w:hAnsi="Times New Roman" w:cs="Times New Roman"/>
@@ -1046,7 +1110,17 @@
                 <w:sz w:val="20"/>
                 <w:szCs w:val="20"/>
               </w:rPr>
-              <w:t>user_medicalprof</w:t>
+              <w:t>user</w:t>
+            </w:r>
+            <w:proofErr w:type="gramEnd"/>
+            <w:r>
+              <w:rPr>
+                <w:rFonts w:ascii="Times New Roman" w:eastAsia="Times New Roman" w:hAnsi="Times New Roman" w:cs="Times New Roman"/>
+                <w:color w:val="000000" w:themeColor="text1"/>
+                <w:sz w:val="20"/>
+                <w:szCs w:val="20"/>
+              </w:rPr>
+              <w:t>_medicalprof</w:t>
             </w:r>
             <w:proofErr w:type="spellEnd"/>
             <w:r>
@@ -1143,6 +1217,7 @@
                 <w:szCs w:val="20"/>
               </w:rPr>
             </w:pPr>
+            <w:proofErr w:type="gramStart"/>
             <w:r>
               <w:rPr>
                 <w:rFonts w:ascii="Times New Roman" w:eastAsia="Times New Roman" w:hAnsi="Times New Roman" w:cs="Times New Roman"/>
@@ -1160,7 +1235,17 @@
                 <w:sz w:val="20"/>
                 <w:szCs w:val="20"/>
               </w:rPr>
-              <w:t>user_levelofautism</w:t>
+              <w:t>user</w:t>
+            </w:r>
+            <w:proofErr w:type="gramEnd"/>
+            <w:r>
+              <w:rPr>
+                <w:rFonts w:ascii="Times New Roman" w:eastAsia="Times New Roman" w:hAnsi="Times New Roman" w:cs="Times New Roman"/>
+                <w:color w:val="000000" w:themeColor="text1"/>
+                <w:sz w:val="20"/>
+                <w:szCs w:val="20"/>
+              </w:rPr>
+              <w:t>_levelofautism</w:t>
             </w:r>
             <w:proofErr w:type="spellEnd"/>
             <w:r>
@@ -1185,19 +1270,10 @@
         </w:tc>
       </w:tr>
     </w:tbl>
-    <w:p>
-      <w:pPr>
-        <w:rPr>
-          <w:rFonts w:ascii="Times New Roman" w:eastAsia="Times New Roman" w:hAnsi="Times New Roman" w:cs="Times New Roman"/>
-          <w:sz w:val="20"/>
-          <w:szCs w:val="20"/>
-        </w:rPr>
-      </w:pPr>
-    </w:p>
     <w:tbl>
       <w:tblPr>
         <w:tblStyle w:val="PlainTable1"/>
-        <w:tblpPr w:leftFromText="180" w:rightFromText="180" w:vertAnchor="text" w:horzAnchor="margin" w:tblpY="318"/>
+        <w:tblpPr w:leftFromText="180" w:rightFromText="180" w:vertAnchor="text" w:horzAnchor="margin" w:tblpY="-4895"/>
         <w:tblW w:w="0" w:type="auto"/>
         <w:tblLook w:val="04A0" w:firstRow="1" w:lastRow="0" w:firstColumn="1" w:lastColumn="0" w:noHBand="0" w:noVBand="1"/>
       </w:tblPr>
@@ -1374,6 +1450,7 @@
                 <w:szCs w:val="20"/>
               </w:rPr>
             </w:pPr>
+            <w:proofErr w:type="gramStart"/>
             <w:r>
               <w:rPr>
                 <w:rFonts w:ascii="Times New Roman" w:eastAsia="Times New Roman" w:hAnsi="Times New Roman" w:cs="Times New Roman"/>
@@ -1395,7 +1472,19 @@
                 <w:sz w:val="20"/>
                 <w:szCs w:val="20"/>
               </w:rPr>
-              <w:t>comms_expression</w:t>
+              <w:t>comms</w:t>
+            </w:r>
+            <w:proofErr w:type="gramEnd"/>
+            <w:r>
+              <w:rPr>
+                <w:rFonts w:ascii="Times New Roman" w:eastAsia="Times New Roman" w:hAnsi="Times New Roman" w:cs="Times New Roman"/>
+                <w:b w:val="0"/>
+                <w:bCs w:val="0"/>
+                <w:color w:val="000000" w:themeColor="text1"/>
+                <w:sz w:val="20"/>
+                <w:szCs w:val="20"/>
+              </w:rPr>
+              <w:t>_expression</w:t>
             </w:r>
             <w:proofErr w:type="spellEnd"/>
             <w:r>
@@ -1460,18 +1549,7 @@
                 <w:sz w:val="20"/>
                 <w:szCs w:val="20"/>
               </w:rPr>
-              <w:t>Getting my point across when talking to others</w:t>
-            </w:r>
-            <w:r>
-              <w:rPr>
-                <w:rFonts w:ascii="Times New Roman" w:eastAsia="Times New Roman" w:hAnsi="Times New Roman" w:cs="Times New Roman"/>
-                <w:b w:val="0"/>
-                <w:bCs w:val="0"/>
-                <w:color w:val="000000" w:themeColor="text1"/>
-                <w:sz w:val="20"/>
-                <w:szCs w:val="20"/>
-              </w:rPr>
-              <w:t>:</w:t>
+              <w:t>Getting my point across when talking to others:</w:t>
             </w:r>
           </w:p>
           <w:p>
@@ -1505,6 +1583,7 @@
                 <w:szCs w:val="20"/>
               </w:rPr>
             </w:pPr>
+            <w:proofErr w:type="gramStart"/>
             <w:r>
               <w:rPr>
                 <w:rFonts w:ascii="Times New Roman" w:eastAsia="Times New Roman" w:hAnsi="Times New Roman" w:cs="Times New Roman"/>
@@ -1526,7 +1605,19 @@
                 <w:sz w:val="20"/>
                 <w:szCs w:val="20"/>
               </w:rPr>
-              <w:t>comms_gettingpoint</w:t>
+              <w:t>comms</w:t>
+            </w:r>
+            <w:proofErr w:type="gramEnd"/>
+            <w:r>
+              <w:rPr>
+                <w:rFonts w:ascii="Times New Roman" w:eastAsia="Times New Roman" w:hAnsi="Times New Roman" w:cs="Times New Roman"/>
+                <w:b w:val="0"/>
+                <w:bCs w:val="0"/>
+                <w:color w:val="000000" w:themeColor="text1"/>
+                <w:sz w:val="20"/>
+                <w:szCs w:val="20"/>
+              </w:rPr>
+              <w:t>_gettingpoint</w:t>
             </w:r>
             <w:proofErr w:type="spellEnd"/>
             <w:r>
@@ -1591,18 +1682,7 @@
                 <w:sz w:val="20"/>
                 <w:szCs w:val="20"/>
               </w:rPr>
-              <w:t>Having a conversation/ talking to other people</w:t>
-            </w:r>
-            <w:r>
-              <w:rPr>
-                <w:rFonts w:ascii="Times New Roman" w:eastAsia="Times New Roman" w:hAnsi="Times New Roman" w:cs="Times New Roman"/>
-                <w:b w:val="0"/>
-                <w:bCs w:val="0"/>
-                <w:color w:val="000000" w:themeColor="text1"/>
-                <w:sz w:val="20"/>
-                <w:szCs w:val="20"/>
-              </w:rPr>
-              <w:t>:</w:t>
+              <w:t>Having a conversation/ talking to other people:</w:t>
             </w:r>
           </w:p>
           <w:p>
@@ -1637,6 +1717,7 @@
                 <w:szCs w:val="20"/>
               </w:rPr>
             </w:pPr>
+            <w:proofErr w:type="gramStart"/>
             <w:r>
               <w:rPr>
                 <w:rFonts w:ascii="Times New Roman" w:eastAsia="Times New Roman" w:hAnsi="Times New Roman" w:cs="Times New Roman"/>
@@ -1660,6 +1741,7 @@
               </w:rPr>
               <w:t>comms</w:t>
             </w:r>
+            <w:proofErr w:type="gramEnd"/>
             <w:r>
               <w:rPr>
                 <w:rFonts w:ascii="Times New Roman" w:eastAsia="Times New Roman" w:hAnsi="Times New Roman" w:cs="Times New Roman"/>
@@ -1745,29 +1827,7 @@
                 <w:sz w:val="20"/>
                 <w:szCs w:val="20"/>
               </w:rPr>
-              <w:t>Understanding what other people are saying to me</w:t>
-            </w:r>
-            <w:r>
-              <w:rPr>
-                <w:rFonts w:ascii="Times New Roman" w:eastAsia="Times New Roman" w:hAnsi="Times New Roman" w:cs="Times New Roman"/>
-                <w:b w:val="0"/>
-                <w:bCs w:val="0"/>
-                <w:color w:val="000000" w:themeColor="text1"/>
-                <w:sz w:val="20"/>
-                <w:szCs w:val="20"/>
-              </w:rPr>
-              <w:t>:</w:t>
-            </w:r>
-            <w:r>
-              <w:rPr>
-                <w:rFonts w:ascii="Times New Roman" w:eastAsia="Times New Roman" w:hAnsi="Times New Roman" w:cs="Times New Roman"/>
-                <w:b w:val="0"/>
-                <w:bCs w:val="0"/>
-                <w:color w:val="000000" w:themeColor="text1"/>
-                <w:sz w:val="20"/>
-                <w:szCs w:val="20"/>
-              </w:rPr>
-              <w:t xml:space="preserve"> </w:t>
+              <w:t xml:space="preserve">Understanding what other people are saying to me: </w:t>
             </w:r>
           </w:p>
           <w:p>
@@ -1802,6 +1862,7 @@
                 <w:szCs w:val="20"/>
               </w:rPr>
             </w:pPr>
+            <w:proofErr w:type="gramStart"/>
             <w:r>
               <w:rPr>
                 <w:rFonts w:ascii="Times New Roman" w:eastAsia="Times New Roman" w:hAnsi="Times New Roman" w:cs="Times New Roman"/>
@@ -1823,7 +1884,19 @@
                 <w:sz w:val="20"/>
                 <w:szCs w:val="20"/>
               </w:rPr>
-              <w:t>comms_understanding</w:t>
+              <w:t>comms</w:t>
+            </w:r>
+            <w:proofErr w:type="gramEnd"/>
+            <w:r>
+              <w:rPr>
+                <w:rFonts w:ascii="Times New Roman" w:eastAsia="Times New Roman" w:hAnsi="Times New Roman" w:cs="Times New Roman"/>
+                <w:b w:val="0"/>
+                <w:bCs w:val="0"/>
+                <w:color w:val="000000" w:themeColor="text1"/>
+                <w:sz w:val="20"/>
+                <w:szCs w:val="20"/>
+              </w:rPr>
+              <w:t>_understanding</w:t>
             </w:r>
             <w:proofErr w:type="spellEnd"/>
             <w:r>
@@ -2005,16 +2078,7 @@
                 <w:sz w:val="20"/>
                 <w:szCs w:val="20"/>
               </w:rPr>
-              <w:t>Learning new skills</w:t>
-            </w:r>
-            <w:r>
-              <w:rPr>
-                <w:rFonts w:ascii="Times New Roman" w:eastAsia="Times New Roman" w:hAnsi="Times New Roman" w:cs="Times New Roman"/>
-                <w:color w:val="000000" w:themeColor="text1"/>
-                <w:sz w:val="20"/>
-                <w:szCs w:val="20"/>
-              </w:rPr>
-              <w:t xml:space="preserve">: </w:t>
+              <w:t xml:space="preserve">Learning new skills: </w:t>
             </w:r>
           </w:p>
           <w:p>
@@ -2045,6 +2109,7 @@
                 <w:szCs w:val="20"/>
               </w:rPr>
             </w:pPr>
+            <w:proofErr w:type="gramStart"/>
             <w:r>
               <w:rPr>
                 <w:rFonts w:ascii="Times New Roman" w:eastAsia="Times New Roman" w:hAnsi="Times New Roman" w:cs="Times New Roman"/>
@@ -2062,7 +2127,17 @@
                 <w:sz w:val="20"/>
                 <w:szCs w:val="20"/>
               </w:rPr>
-              <w:t>learning_new</w:t>
+              <w:t>learning</w:t>
+            </w:r>
+            <w:proofErr w:type="gramEnd"/>
+            <w:r>
+              <w:rPr>
+                <w:rFonts w:ascii="Times New Roman" w:eastAsia="Times New Roman" w:hAnsi="Times New Roman" w:cs="Times New Roman"/>
+                <w:color w:val="000000" w:themeColor="text1"/>
+                <w:sz w:val="20"/>
+                <w:szCs w:val="20"/>
+              </w:rPr>
+              <w:t>_new</w:t>
             </w:r>
             <w:proofErr w:type="spellEnd"/>
             <w:r>
@@ -2157,6 +2232,7 @@
                 <w:szCs w:val="20"/>
               </w:rPr>
             </w:pPr>
+            <w:proofErr w:type="gramStart"/>
             <w:r>
               <w:rPr>
                 <w:rFonts w:ascii="Times New Roman" w:eastAsia="Times New Roman" w:hAnsi="Times New Roman" w:cs="Times New Roman"/>
@@ -2174,7 +2250,17 @@
                 <w:sz w:val="20"/>
                 <w:szCs w:val="20"/>
               </w:rPr>
-              <w:t>learning_remember</w:t>
+              <w:t>learning</w:t>
+            </w:r>
+            <w:proofErr w:type="gramEnd"/>
+            <w:r>
+              <w:rPr>
+                <w:rFonts w:ascii="Times New Roman" w:eastAsia="Times New Roman" w:hAnsi="Times New Roman" w:cs="Times New Roman"/>
+                <w:color w:val="000000" w:themeColor="text1"/>
+                <w:sz w:val="20"/>
+                <w:szCs w:val="20"/>
+              </w:rPr>
+              <w:t>_remember</w:t>
             </w:r>
             <w:proofErr w:type="spellEnd"/>
             <w:r>
@@ -2269,6 +2355,7 @@
                 <w:szCs w:val="20"/>
               </w:rPr>
             </w:pPr>
+            <w:proofErr w:type="gramStart"/>
             <w:r>
               <w:rPr>
                 <w:rFonts w:ascii="Times New Roman" w:eastAsia="Times New Roman" w:hAnsi="Times New Roman" w:cs="Times New Roman"/>
@@ -2286,7 +2373,17 @@
                 <w:sz w:val="20"/>
                 <w:szCs w:val="20"/>
               </w:rPr>
-              <w:t>learning_using</w:t>
+              <w:t>learning</w:t>
+            </w:r>
+            <w:proofErr w:type="gramEnd"/>
+            <w:r>
+              <w:rPr>
+                <w:rFonts w:ascii="Times New Roman" w:eastAsia="Times New Roman" w:hAnsi="Times New Roman" w:cs="Times New Roman"/>
+                <w:color w:val="000000" w:themeColor="text1"/>
+                <w:sz w:val="20"/>
+                <w:szCs w:val="20"/>
+              </w:rPr>
+              <w:t>_using</w:t>
             </w:r>
             <w:proofErr w:type="spellEnd"/>
             <w:r>
@@ -2393,25 +2490,7 @@
                 <w:sz w:val="20"/>
                 <w:szCs w:val="20"/>
               </w:rPr>
-              <w:t>Getting around</w:t>
-            </w:r>
-            <w:r>
-              <w:rPr>
-                <w:rFonts w:ascii="Times New Roman" w:eastAsia="Times New Roman" w:hAnsi="Times New Roman" w:cs="Times New Roman"/>
-                <w:color w:val="000000" w:themeColor="text1"/>
-                <w:sz w:val="20"/>
-                <w:szCs w:val="20"/>
-              </w:rPr>
-              <w:t>:</w:t>
-            </w:r>
-            <w:r>
-              <w:rPr>
-                <w:rFonts w:ascii="Times New Roman" w:eastAsia="Times New Roman" w:hAnsi="Times New Roman" w:cs="Times New Roman"/>
-                <w:color w:val="000000" w:themeColor="text1"/>
-                <w:sz w:val="20"/>
-                <w:szCs w:val="20"/>
-              </w:rPr>
-              <w:t xml:space="preserve"> </w:t>
+              <w:t xml:space="preserve">Getting around: </w:t>
             </w:r>
           </w:p>
           <w:p>
@@ -2440,6 +2519,7 @@
                 <w:szCs w:val="20"/>
               </w:rPr>
             </w:pPr>
+            <w:proofErr w:type="gramStart"/>
             <w:r>
               <w:rPr>
                 <w:rFonts w:ascii="Times New Roman" w:eastAsia="Times New Roman" w:hAnsi="Times New Roman" w:cs="Times New Roman"/>
@@ -2457,7 +2537,17 @@
                 <w:sz w:val="20"/>
                 <w:szCs w:val="20"/>
               </w:rPr>
-              <w:t>mobility_getaround</w:t>
+              <w:t>mobility</w:t>
+            </w:r>
+            <w:proofErr w:type="gramEnd"/>
+            <w:r>
+              <w:rPr>
+                <w:rFonts w:ascii="Times New Roman" w:eastAsia="Times New Roman" w:hAnsi="Times New Roman" w:cs="Times New Roman"/>
+                <w:color w:val="000000" w:themeColor="text1"/>
+                <w:sz w:val="20"/>
+                <w:szCs w:val="20"/>
+              </w:rPr>
+              <w:t>_getaround</w:t>
             </w:r>
             <w:proofErr w:type="spellEnd"/>
             <w:r>
@@ -2512,16 +2602,7 @@
                 <w:sz w:val="20"/>
                 <w:szCs w:val="20"/>
               </w:rPr>
-              <w:t>Getting out of bed/chair</w:t>
-            </w:r>
-            <w:r>
-              <w:rPr>
-                <w:rFonts w:ascii="Times New Roman" w:eastAsia="Times New Roman" w:hAnsi="Times New Roman" w:cs="Times New Roman"/>
-                <w:color w:val="000000" w:themeColor="text1"/>
-                <w:sz w:val="20"/>
-                <w:szCs w:val="20"/>
-              </w:rPr>
-              <w:t>:</w:t>
+              <w:t>Getting out of bed/chair:</w:t>
             </w:r>
           </w:p>
           <w:p>
@@ -2552,6 +2633,7 @@
                 <w:szCs w:val="20"/>
               </w:rPr>
             </w:pPr>
+            <w:proofErr w:type="gramStart"/>
             <w:r>
               <w:rPr>
                 <w:rFonts w:ascii="Times New Roman" w:eastAsia="Times New Roman" w:hAnsi="Times New Roman" w:cs="Times New Roman"/>
@@ -2569,7 +2651,17 @@
                 <w:sz w:val="20"/>
                 <w:szCs w:val="20"/>
               </w:rPr>
-              <w:t>mobility_bed</w:t>
+              <w:t>mobility</w:t>
+            </w:r>
+            <w:proofErr w:type="gramEnd"/>
+            <w:r>
+              <w:rPr>
+                <w:rFonts w:ascii="Times New Roman" w:eastAsia="Times New Roman" w:hAnsi="Times New Roman" w:cs="Times New Roman"/>
+                <w:color w:val="000000" w:themeColor="text1"/>
+                <w:sz w:val="20"/>
+                <w:szCs w:val="20"/>
+              </w:rPr>
+              <w:t>_bed</w:t>
             </w:r>
             <w:proofErr w:type="spellEnd"/>
             <w:r>
@@ -2644,14 +2736,15 @@
                 <w:szCs w:val="20"/>
               </w:rPr>
             </w:pPr>
-            <w:r>
-              <w:rPr>
-                <w:rFonts w:ascii="Times New Roman" w:eastAsia="Times New Roman" w:hAnsi="Times New Roman" w:cs="Times New Roman"/>
-                <w:color w:val="000000" w:themeColor="text1"/>
-                <w:sz w:val="20"/>
-                <w:szCs w:val="20"/>
-              </w:rPr>
-              <w:t xml:space="preserve">Choice {{ </w:t>
+            <w:proofErr w:type="gramStart"/>
+            <w:r>
+              <w:rPr>
+                <w:rFonts w:ascii="Times New Roman" w:eastAsia="Times New Roman" w:hAnsi="Times New Roman" w:cs="Times New Roman"/>
+                <w:color w:val="000000" w:themeColor="text1"/>
+                <w:sz w:val="20"/>
+                <w:szCs w:val="20"/>
+              </w:rPr>
+              <w:t xml:space="preserve">{{ </w:t>
             </w:r>
             <w:proofErr w:type="spellStart"/>
             <w:r>
@@ -2661,7 +2754,17 @@
                 <w:sz w:val="20"/>
                 <w:szCs w:val="20"/>
               </w:rPr>
-              <w:t>mobility_onfeet</w:t>
+              <w:t>mobility</w:t>
+            </w:r>
+            <w:proofErr w:type="gramEnd"/>
+            <w:r>
+              <w:rPr>
+                <w:rFonts w:ascii="Times New Roman" w:eastAsia="Times New Roman" w:hAnsi="Times New Roman" w:cs="Times New Roman"/>
+                <w:color w:val="000000" w:themeColor="text1"/>
+                <w:sz w:val="20"/>
+                <w:szCs w:val="20"/>
+              </w:rPr>
+              <w:t>_onfeet</w:t>
             </w:r>
             <w:proofErr w:type="spellEnd"/>
             <w:r>
@@ -2745,6 +2848,7 @@
                 <w:szCs w:val="20"/>
               </w:rPr>
             </w:pPr>
+            <w:proofErr w:type="gramStart"/>
             <w:r>
               <w:rPr>
                 <w:rFonts w:ascii="Times New Roman" w:eastAsia="Times New Roman" w:hAnsi="Times New Roman" w:cs="Times New Roman"/>
@@ -2762,7 +2866,17 @@
                 <w:sz w:val="20"/>
                 <w:szCs w:val="20"/>
               </w:rPr>
-              <w:t>mobility_limbs</w:t>
+              <w:t>mobility</w:t>
+            </w:r>
+            <w:proofErr w:type="gramEnd"/>
+            <w:r>
+              <w:rPr>
+                <w:rFonts w:ascii="Times New Roman" w:eastAsia="Times New Roman" w:hAnsi="Times New Roman" w:cs="Times New Roman"/>
+                <w:color w:val="000000" w:themeColor="text1"/>
+                <w:sz w:val="20"/>
+                <w:szCs w:val="20"/>
+              </w:rPr>
+              <w:t>_limbs</w:t>
             </w:r>
             <w:proofErr w:type="spellEnd"/>
             <w:r>
@@ -2849,19 +2963,23 @@
               <w:cnfStyle w:val="000000100000" w:firstRow="0" w:lastRow="0" w:firstColumn="0" w:lastColumn="0" w:oddVBand="0" w:evenVBand="0" w:oddHBand="1" w:evenHBand="0" w:firstRowFirstColumn="0" w:firstRowLastColumn="0" w:lastRowFirstColumn="0" w:lastRowLastColumn="0"/>
               <w:rPr>
                 <w:rFonts w:ascii="Times New Roman" w:eastAsia="Times New Roman" w:hAnsi="Times New Roman" w:cs="Times New Roman"/>
-                <w:color w:val="000000" w:themeColor="text1"/>
-                <w:sz w:val="20"/>
-                <w:szCs w:val="20"/>
-              </w:rPr>
-            </w:pPr>
-            <w:r>
-              <w:rPr>
-                <w:rFonts w:ascii="Times New Roman" w:eastAsia="Times New Roman" w:hAnsi="Times New Roman" w:cs="Times New Roman"/>
-                <w:color w:val="000000" w:themeColor="text1"/>
-                <w:sz w:val="20"/>
-                <w:szCs w:val="20"/>
-              </w:rPr>
-              <w:t xml:space="preserve">  </w:t>
+                <w:b/>
+                <w:bCs/>
+                <w:color w:val="000000" w:themeColor="text1"/>
+                <w:sz w:val="22"/>
+                <w:szCs w:val="22"/>
+              </w:rPr>
+            </w:pPr>
+            <w:r>
+              <w:rPr>
+                <w:rFonts w:ascii="Times New Roman" w:eastAsia="Times New Roman" w:hAnsi="Times New Roman" w:cs="Times New Roman"/>
+                <w:b/>
+                <w:bCs/>
+                <w:color w:val="000000" w:themeColor="text1"/>
+                <w:sz w:val="22"/>
+                <w:szCs w:val="22"/>
+              </w:rPr>
+              <w:t>Here are the options provided to the applicant:</w:t>
             </w:r>
           </w:p>
           <w:p>
@@ -2877,16 +2995,244 @@
             <w:r>
               <w:rPr>
                 <w:rFonts w:ascii="Times New Roman" w:eastAsia="Times New Roman" w:hAnsi="Times New Roman" w:cs="Times New Roman"/>
-                <w:color w:val="000000" w:themeColor="text1"/>
-                <w:sz w:val="20"/>
-                <w:szCs w:val="20"/>
+                <w:b/>
+                <w:bCs/>
+                <w:color w:val="000000" w:themeColor="text1"/>
+                <w:sz w:val="20"/>
+                <w:szCs w:val="20"/>
+              </w:rPr>
+              <w:t xml:space="preserve">      </w:t>
+            </w:r>
+            <w:r>
+              <w:rPr>
+                <w:rFonts w:ascii="Times New Roman" w:eastAsia="Times New Roman" w:hAnsi="Times New Roman" w:cs="Times New Roman"/>
+                <w:color w:val="000000" w:themeColor="text1"/>
+                <w:sz w:val="20"/>
+                <w:szCs w:val="20"/>
+              </w:rPr>
+              <w:t>- I have trouble making or keeping friends</w:t>
+            </w:r>
+          </w:p>
+          <w:p>
+            <w:pPr>
+              <w:cnfStyle w:val="000000100000" w:firstRow="0" w:lastRow="0" w:firstColumn="0" w:lastColumn="0" w:oddVBand="0" w:evenVBand="0" w:oddHBand="1" w:evenHBand="0" w:firstRowFirstColumn="0" w:firstRowLastColumn="0" w:lastRowFirstColumn="0" w:lastRowLastColumn="0"/>
+              <w:rPr>
+                <w:rFonts w:ascii="Times New Roman" w:eastAsia="Times New Roman" w:hAnsi="Times New Roman" w:cs="Times New Roman"/>
+                <w:color w:val="000000" w:themeColor="text1"/>
+                <w:sz w:val="20"/>
+                <w:szCs w:val="20"/>
+              </w:rPr>
+            </w:pPr>
+            <w:r>
+              <w:rPr>
+                <w:rFonts w:ascii="Times New Roman" w:eastAsia="Times New Roman" w:hAnsi="Times New Roman" w:cs="Times New Roman"/>
+                <w:color w:val="000000" w:themeColor="text1"/>
+                <w:sz w:val="20"/>
+                <w:szCs w:val="20"/>
+              </w:rPr>
+              <w:t xml:space="preserve">      - I do not know how to act in social situations/I have trouble behaving within limits accepted by others</w:t>
+            </w:r>
+          </w:p>
+          <w:p>
+            <w:pPr>
+              <w:cnfStyle w:val="000000100000" w:firstRow="0" w:lastRow="0" w:firstColumn="0" w:lastColumn="0" w:oddVBand="0" w:evenVBand="0" w:oddHBand="1" w:evenHBand="0" w:firstRowFirstColumn="0" w:firstRowLastColumn="0" w:lastRowFirstColumn="0" w:lastRowLastColumn="0"/>
+              <w:rPr>
+                <w:rFonts w:ascii="Times New Roman" w:eastAsia="Times New Roman" w:hAnsi="Times New Roman" w:cs="Times New Roman"/>
+                <w:color w:val="000000" w:themeColor="text1"/>
+                <w:sz w:val="20"/>
+                <w:szCs w:val="20"/>
+              </w:rPr>
+            </w:pPr>
+            <w:r>
+              <w:rPr>
+                <w:rFonts w:ascii="Times New Roman" w:eastAsia="Times New Roman" w:hAnsi="Times New Roman" w:cs="Times New Roman"/>
+                <w:color w:val="000000" w:themeColor="text1"/>
+                <w:sz w:val="20"/>
+                <w:szCs w:val="20"/>
+              </w:rPr>
+              <w:t xml:space="preserve">      - I have trouble coping with feelings and emotions when I am around others</w:t>
+            </w:r>
+          </w:p>
+          <w:p>
+            <w:pPr>
+              <w:cnfStyle w:val="000000100000" w:firstRow="0" w:lastRow="0" w:firstColumn="0" w:lastColumn="0" w:oddVBand="0" w:evenVBand="0" w:oddHBand="1" w:evenHBand="0" w:firstRowFirstColumn="0" w:firstRowLastColumn="0" w:lastRowFirstColumn="0" w:lastRowLastColumn="0"/>
+              <w:rPr>
+                <w:rFonts w:ascii="Times New Roman" w:eastAsia="Times New Roman" w:hAnsi="Times New Roman" w:cs="Times New Roman"/>
+                <w:color w:val="000000" w:themeColor="text1"/>
+                <w:sz w:val="20"/>
+                <w:szCs w:val="20"/>
+              </w:rPr>
+            </w:pPr>
+            <w:r>
+              <w:rPr>
+                <w:rFonts w:ascii="Times New Roman" w:eastAsia="Times New Roman" w:hAnsi="Times New Roman" w:cs="Times New Roman"/>
+                <w:color w:val="000000" w:themeColor="text1"/>
+                <w:sz w:val="20"/>
+                <w:szCs w:val="20"/>
+              </w:rPr>
+              <w:t xml:space="preserve">      - I have difficulty understanding what others expect of me</w:t>
+            </w:r>
+          </w:p>
+          <w:p>
+            <w:pPr>
+              <w:cnfStyle w:val="000000100000" w:firstRow="0" w:lastRow="0" w:firstColumn="0" w:lastColumn="0" w:oddVBand="0" w:evenVBand="0" w:oddHBand="1" w:evenHBand="0" w:firstRowFirstColumn="0" w:firstRowLastColumn="0" w:lastRowFirstColumn="0" w:lastRowLastColumn="0"/>
+              <w:rPr>
+                <w:rFonts w:ascii="Times New Roman" w:eastAsia="Times New Roman" w:hAnsi="Times New Roman" w:cs="Times New Roman"/>
+                <w:color w:val="000000" w:themeColor="text1"/>
+                <w:sz w:val="20"/>
+                <w:szCs w:val="20"/>
+              </w:rPr>
+            </w:pPr>
+            <w:r>
+              <w:rPr>
+                <w:rFonts w:ascii="Times New Roman" w:eastAsia="Times New Roman" w:hAnsi="Times New Roman" w:cs="Times New Roman"/>
+                <w:color w:val="000000" w:themeColor="text1"/>
+                <w:sz w:val="20"/>
+                <w:szCs w:val="20"/>
+              </w:rPr>
+              <w:t xml:space="preserve">      - When my senses feel overwhelmed, I feel the need to isolate myself</w:t>
+            </w:r>
+          </w:p>
+          <w:p>
+            <w:pPr>
+              <w:cnfStyle w:val="000000100000" w:firstRow="0" w:lastRow="0" w:firstColumn="0" w:lastColumn="0" w:oddVBand="0" w:evenVBand="0" w:oddHBand="1" w:evenHBand="0" w:firstRowFirstColumn="0" w:firstRowLastColumn="0" w:lastRowFirstColumn="0" w:lastRowLastColumn="0"/>
+              <w:rPr>
+                <w:rFonts w:ascii="Times New Roman" w:eastAsia="Times New Roman" w:hAnsi="Times New Roman" w:cs="Times New Roman"/>
+                <w:color w:val="000000" w:themeColor="text1"/>
+                <w:sz w:val="20"/>
+                <w:szCs w:val="20"/>
+              </w:rPr>
+            </w:pPr>
+            <w:r>
+              <w:rPr>
+                <w:rFonts w:ascii="Times New Roman" w:eastAsia="Times New Roman" w:hAnsi="Times New Roman" w:cs="Times New Roman"/>
+                <w:color w:val="000000" w:themeColor="text1"/>
+                <w:sz w:val="20"/>
+                <w:szCs w:val="20"/>
+              </w:rPr>
+              <w:lastRenderedPageBreak/>
+              <w:t xml:space="preserve">      - When talking in a group, I find it difficult to know when it is my turn to talk</w:t>
+            </w:r>
+          </w:p>
+          <w:p>
+            <w:pPr>
+              <w:cnfStyle w:val="000000100000" w:firstRow="0" w:lastRow="0" w:firstColumn="0" w:lastColumn="0" w:oddVBand="0" w:evenVBand="0" w:oddHBand="1" w:evenHBand="0" w:firstRowFirstColumn="0" w:firstRowLastColumn="0" w:lastRowFirstColumn="0" w:lastRowLastColumn="0"/>
+              <w:rPr>
+                <w:rFonts w:ascii="Times New Roman" w:eastAsia="Times New Roman" w:hAnsi="Times New Roman" w:cs="Times New Roman"/>
+                <w:color w:val="000000" w:themeColor="text1"/>
+                <w:sz w:val="20"/>
+                <w:szCs w:val="20"/>
+              </w:rPr>
+            </w:pPr>
+          </w:p>
+          <w:p>
+            <w:pPr>
+              <w:cnfStyle w:val="000000100000" w:firstRow="0" w:lastRow="0" w:firstColumn="0" w:lastColumn="0" w:oddVBand="0" w:evenVBand="0" w:oddHBand="1" w:evenHBand="0" w:firstRowFirstColumn="0" w:firstRowLastColumn="0" w:lastRowFirstColumn="0" w:lastRowLastColumn="0"/>
+              <w:rPr>
+                <w:rFonts w:ascii="Times New Roman" w:eastAsia="Times New Roman" w:hAnsi="Times New Roman" w:cs="Times New Roman"/>
+                <w:b/>
+                <w:bCs/>
+                <w:color w:val="000000" w:themeColor="text1"/>
+                <w:sz w:val="22"/>
+                <w:szCs w:val="22"/>
+              </w:rPr>
+            </w:pPr>
+            <w:proofErr w:type="gramStart"/>
+            <w:r>
+              <w:rPr>
+                <w:rFonts w:ascii="Times New Roman" w:eastAsia="Times New Roman" w:hAnsi="Times New Roman" w:cs="Times New Roman"/>
+                <w:b/>
+                <w:bCs/>
+                <w:color w:val="000000" w:themeColor="text1"/>
+                <w:sz w:val="22"/>
+                <w:szCs w:val="22"/>
               </w:rPr>
               <w:t xml:space="preserve">{{ </w:t>
             </w:r>
+            <w:proofErr w:type="spellStart"/>
+            <w:r>
+              <w:rPr>
+                <w:rFonts w:ascii="Times New Roman" w:eastAsia="Times New Roman" w:hAnsi="Times New Roman" w:cs="Times New Roman"/>
+                <w:b/>
+                <w:bCs/>
+                <w:color w:val="000000" w:themeColor="text1"/>
+                <w:sz w:val="22"/>
+                <w:szCs w:val="22"/>
+              </w:rPr>
+              <w:t>user</w:t>
+            </w:r>
+            <w:proofErr w:type="gramEnd"/>
+            <w:r>
+              <w:rPr>
+                <w:rFonts w:ascii="Times New Roman" w:eastAsia="Times New Roman" w:hAnsi="Times New Roman" w:cs="Times New Roman"/>
+                <w:b/>
+                <w:bCs/>
+                <w:color w:val="000000" w:themeColor="text1"/>
+                <w:sz w:val="22"/>
+                <w:szCs w:val="22"/>
+              </w:rPr>
+              <w:t>_fullname</w:t>
+            </w:r>
+            <w:proofErr w:type="spellEnd"/>
+            <w:r>
+              <w:rPr>
+                <w:rFonts w:ascii="Times New Roman" w:eastAsia="Times New Roman" w:hAnsi="Times New Roman" w:cs="Times New Roman"/>
+                <w:b/>
+                <w:bCs/>
+                <w:color w:val="000000" w:themeColor="text1"/>
+                <w:sz w:val="22"/>
+                <w:szCs w:val="22"/>
+              </w:rPr>
+              <w:t xml:space="preserve"> }} has stated their difficulty in the following </w:t>
+            </w:r>
+            <w:r>
+              <w:rPr>
+                <w:rFonts w:ascii="Times New Roman" w:eastAsia="Times New Roman" w:hAnsi="Times New Roman" w:cs="Times New Roman"/>
+                <w:b/>
+                <w:bCs/>
+                <w:color w:val="000000" w:themeColor="text1"/>
+                <w:sz w:val="22"/>
+                <w:szCs w:val="22"/>
+              </w:rPr>
+              <w:t>areas</w:t>
+            </w:r>
+            <w:r>
+              <w:rPr>
+                <w:rFonts w:ascii="Times New Roman" w:eastAsia="Times New Roman" w:hAnsi="Times New Roman" w:cs="Times New Roman"/>
+                <w:b/>
+                <w:bCs/>
+                <w:color w:val="000000" w:themeColor="text1"/>
+                <w:sz w:val="22"/>
+                <w:szCs w:val="22"/>
+              </w:rPr>
+              <w:t>:</w:t>
+            </w:r>
+          </w:p>
+          <w:p>
+            <w:pPr>
+              <w:cnfStyle w:val="000000100000" w:firstRow="0" w:lastRow="0" w:firstColumn="0" w:lastColumn="0" w:oddVBand="0" w:evenVBand="0" w:oddHBand="1" w:evenHBand="0" w:firstRowFirstColumn="0" w:firstRowLastColumn="0" w:lastRowFirstColumn="0" w:lastRowLastColumn="0"/>
+              <w:rPr>
+                <w:rFonts w:ascii="Times New Roman" w:eastAsia="Times New Roman" w:hAnsi="Times New Roman" w:cs="Times New Roman"/>
+                <w:color w:val="000000" w:themeColor="text1"/>
+                <w:sz w:val="20"/>
+                <w:szCs w:val="20"/>
+              </w:rPr>
+            </w:pPr>
+            <w:proofErr w:type="gramStart"/>
+            <w:r>
+              <w:rPr>
+                <w:rFonts w:ascii="Times New Roman" w:eastAsia="Times New Roman" w:hAnsi="Times New Roman" w:cs="Times New Roman"/>
+                <w:color w:val="000000" w:themeColor="text1"/>
+                <w:sz w:val="20"/>
+                <w:szCs w:val="20"/>
+              </w:rPr>
+              <w:t xml:space="preserve">{{ </w:t>
+            </w:r>
             <w:r>
               <w:t xml:space="preserve"> </w:t>
             </w:r>
             <w:proofErr w:type="spellStart"/>
+            <w:proofErr w:type="gramEnd"/>
             <w:r>
               <w:rPr>
                 <w:rFonts w:ascii="Times New Roman" w:eastAsia="Times New Roman" w:hAnsi="Times New Roman" w:cs="Times New Roman"/>
@@ -3076,6 +3422,7 @@
                 <w:szCs w:val="20"/>
               </w:rPr>
             </w:pPr>
+            <w:proofErr w:type="gramStart"/>
             <w:r>
               <w:rPr>
                 <w:color w:val="000000" w:themeColor="text1"/>
@@ -3091,7 +3438,16 @@
                 <w:sz w:val="20"/>
                 <w:szCs w:val="20"/>
               </w:rPr>
-              <w:t>self_shower</w:t>
+              <w:t>self</w:t>
+            </w:r>
+            <w:proofErr w:type="gramEnd"/>
+            <w:r>
+              <w:rPr>
+                <w:color w:val="000000" w:themeColor="text1"/>
+                <w:sz w:val="20"/>
+                <w:szCs w:val="20"/>
+              </w:rPr>
+              <w:t>_shower</w:t>
             </w:r>
             <w:proofErr w:type="spellEnd"/>
             <w:r>
@@ -3176,6 +3532,7 @@
                 <w:szCs w:val="20"/>
               </w:rPr>
             </w:pPr>
+            <w:proofErr w:type="gramStart"/>
             <w:r>
               <w:rPr>
                 <w:color w:val="000000" w:themeColor="text1"/>
@@ -3191,7 +3548,16 @@
                 <w:sz w:val="20"/>
                 <w:szCs w:val="20"/>
               </w:rPr>
-              <w:t>self_feed</w:t>
+              <w:t>self</w:t>
+            </w:r>
+            <w:proofErr w:type="gramEnd"/>
+            <w:r>
+              <w:rPr>
+                <w:color w:val="000000" w:themeColor="text1"/>
+                <w:sz w:val="20"/>
+                <w:szCs w:val="20"/>
+              </w:rPr>
+              <w:t>_feed</w:t>
             </w:r>
             <w:proofErr w:type="spellEnd"/>
             <w:r>
@@ -3277,6 +3643,7 @@
                 <w:szCs w:val="20"/>
               </w:rPr>
             </w:pPr>
+            <w:proofErr w:type="gramStart"/>
             <w:r>
               <w:rPr>
                 <w:color w:val="000000" w:themeColor="text1"/>
@@ -3292,7 +3659,16 @@
                 <w:sz w:val="20"/>
                 <w:szCs w:val="20"/>
               </w:rPr>
-              <w:t>self_toilet</w:t>
+              <w:t>self</w:t>
+            </w:r>
+            <w:proofErr w:type="gramEnd"/>
+            <w:r>
+              <w:rPr>
+                <w:color w:val="000000" w:themeColor="text1"/>
+                <w:sz w:val="20"/>
+                <w:szCs w:val="20"/>
+              </w:rPr>
+              <w:t>_toilet</w:t>
             </w:r>
             <w:proofErr w:type="spellEnd"/>
             <w:r>
@@ -3403,7 +3779,16 @@
                 <w:sz w:val="20"/>
                 <w:szCs w:val="20"/>
               </w:rPr>
-              <w:t>self_dress</w:t>
+              <w:t>self_</w:t>
+            </w:r>
+            <w:proofErr w:type="gramStart"/>
+            <w:r>
+              <w:rPr>
+                <w:color w:val="000000" w:themeColor="text1"/>
+                <w:sz w:val="20"/>
+                <w:szCs w:val="20"/>
+              </w:rPr>
+              <w:t>dress</w:t>
             </w:r>
             <w:proofErr w:type="spellEnd"/>
             <w:r>
@@ -3420,7 +3805,16 @@
                 <w:sz w:val="20"/>
                 <w:szCs w:val="20"/>
               </w:rPr>
-              <w:t xml:space="preserve">}} </w:t>
+              <w:t>}</w:t>
+            </w:r>
+            <w:proofErr w:type="gramEnd"/>
+            <w:r>
+              <w:rPr>
+                <w:color w:val="000000" w:themeColor="text1"/>
+                <w:sz w:val="20"/>
+                <w:szCs w:val="20"/>
+              </w:rPr>
+              <w:t xml:space="preserve">} </w:t>
             </w:r>
           </w:p>
           <w:p>
@@ -3472,25 +3866,7 @@
                 <w:sz w:val="20"/>
                 <w:szCs w:val="20"/>
               </w:rPr>
-              <w:t>Self</w:t>
-            </w:r>
-            <w:r>
-              <w:rPr>
-                <w:rFonts w:ascii="Times New Roman" w:eastAsia="Times New Roman" w:hAnsi="Times New Roman" w:cs="Times New Roman"/>
-                <w:color w:val="000000" w:themeColor="text1"/>
-                <w:sz w:val="20"/>
-                <w:szCs w:val="20"/>
-              </w:rPr>
-              <w:t>-</w:t>
-            </w:r>
-            <w:r>
-              <w:rPr>
-                <w:rFonts w:ascii="Times New Roman" w:eastAsia="Times New Roman" w:hAnsi="Times New Roman" w:cs="Times New Roman"/>
-                <w:color w:val="000000" w:themeColor="text1"/>
-                <w:sz w:val="20"/>
-                <w:szCs w:val="20"/>
-              </w:rPr>
-              <w:t xml:space="preserve">Management </w:t>
+              <w:t xml:space="preserve">Self-Management </w:t>
             </w:r>
           </w:p>
           <w:p>
@@ -3590,6 +3966,7 @@
                 <w:szCs w:val="20"/>
               </w:rPr>
             </w:pPr>
+            <w:proofErr w:type="gramStart"/>
             <w:r>
               <w:rPr>
                 <w:rFonts w:ascii="Times New Roman" w:eastAsia="Times New Roman" w:hAnsi="Times New Roman" w:cs="Times New Roman"/>
@@ -3607,7 +3984,17 @@
                 <w:sz w:val="20"/>
                 <w:szCs w:val="20"/>
               </w:rPr>
-              <w:t>mgmt_schedule</w:t>
+              <w:t>mgmt</w:t>
+            </w:r>
+            <w:proofErr w:type="gramEnd"/>
+            <w:r>
+              <w:rPr>
+                <w:rFonts w:ascii="Times New Roman" w:eastAsia="Times New Roman" w:hAnsi="Times New Roman" w:cs="Times New Roman"/>
+                <w:color w:val="000000" w:themeColor="text1"/>
+                <w:sz w:val="20"/>
+                <w:szCs w:val="20"/>
+              </w:rPr>
+              <w:t>_schedule</w:t>
             </w:r>
             <w:proofErr w:type="spellEnd"/>
             <w:r>
@@ -3686,6 +4073,7 @@
                 <w:szCs w:val="20"/>
               </w:rPr>
             </w:pPr>
+            <w:proofErr w:type="gramStart"/>
             <w:r>
               <w:rPr>
                 <w:color w:val="000000" w:themeColor="text1"/>
@@ -3701,7 +4089,16 @@
                 <w:sz w:val="20"/>
                 <w:szCs w:val="20"/>
               </w:rPr>
-              <w:t>mgmt_plans</w:t>
+              <w:t>mgmt</w:t>
+            </w:r>
+            <w:proofErr w:type="gramEnd"/>
+            <w:r>
+              <w:rPr>
+                <w:color w:val="000000" w:themeColor="text1"/>
+                <w:sz w:val="20"/>
+                <w:szCs w:val="20"/>
+              </w:rPr>
+              <w:t>_plans</w:t>
             </w:r>
             <w:proofErr w:type="spellEnd"/>
             <w:r>
@@ -3787,6 +4184,7 @@
                 <w:szCs w:val="20"/>
               </w:rPr>
             </w:pPr>
+            <w:proofErr w:type="gramStart"/>
             <w:r>
               <w:rPr>
                 <w:color w:val="000000" w:themeColor="text1"/>
@@ -3802,7 +4200,16 @@
                 <w:sz w:val="20"/>
                 <w:szCs w:val="20"/>
               </w:rPr>
-              <w:t>mgmt_tasks</w:t>
+              <w:t>mgmt</w:t>
+            </w:r>
+            <w:proofErr w:type="gramEnd"/>
+            <w:r>
+              <w:rPr>
+                <w:color w:val="000000" w:themeColor="text1"/>
+                <w:sz w:val="20"/>
+                <w:szCs w:val="20"/>
+              </w:rPr>
+              <w:t>_tasks</w:t>
             </w:r>
             <w:proofErr w:type="spellEnd"/>
             <w:r>
@@ -3888,6 +4295,7 @@
                 <w:szCs w:val="20"/>
               </w:rPr>
             </w:pPr>
+            <w:proofErr w:type="gramStart"/>
             <w:r>
               <w:rPr>
                 <w:color w:val="000000" w:themeColor="text1"/>
@@ -3903,7 +4311,16 @@
                 <w:sz w:val="20"/>
                 <w:szCs w:val="20"/>
               </w:rPr>
-              <w:t>mgmt_finance</w:t>
+              <w:t>mgmt</w:t>
+            </w:r>
+            <w:proofErr w:type="gramEnd"/>
+            <w:r>
+              <w:rPr>
+                <w:color w:val="000000" w:themeColor="text1"/>
+                <w:sz w:val="20"/>
+                <w:szCs w:val="20"/>
+              </w:rPr>
+              <w:t>_finance</w:t>
             </w:r>
             <w:proofErr w:type="spellEnd"/>
             <w:r>
@@ -3996,6 +4413,7 @@
                 <w:szCs w:val="20"/>
               </w:rPr>
             </w:pPr>
+            <w:proofErr w:type="gramStart"/>
             <w:r>
               <w:rPr>
                 <w:rFonts w:ascii="Times New Roman" w:eastAsia="Times New Roman" w:hAnsi="Times New Roman" w:cs="Times New Roman"/>
@@ -4013,7 +4431,17 @@
                 <w:sz w:val="20"/>
                 <w:szCs w:val="20"/>
               </w:rPr>
-              <w:t>mgmt_problem</w:t>
+              <w:t>mgmt</w:t>
+            </w:r>
+            <w:proofErr w:type="gramEnd"/>
+            <w:r>
+              <w:rPr>
+                <w:rFonts w:ascii="Times New Roman" w:eastAsia="Times New Roman" w:hAnsi="Times New Roman" w:cs="Times New Roman"/>
+                <w:color w:val="000000" w:themeColor="text1"/>
+                <w:sz w:val="20"/>
+                <w:szCs w:val="20"/>
+              </w:rPr>
+              <w:t>_problem</w:t>
             </w:r>
             <w:proofErr w:type="spellEnd"/>
             <w:r>
@@ -4049,6 +4477,15 @@
         </w:tc>
       </w:tr>
     </w:tbl>
+    <w:p>
+      <w:pPr>
+        <w:rPr>
+          <w:rFonts w:ascii="Times New Roman" w:eastAsia="Times New Roman" w:hAnsi="Times New Roman" w:cs="Times New Roman"/>
+          <w:sz w:val="20"/>
+          <w:szCs w:val="20"/>
+        </w:rPr>
+      </w:pPr>
+    </w:p>
     <w:tbl>
       <w:tblPr>
         <w:tblStyle w:val="PlainTable1"/>
@@ -4069,7 +4506,6 @@
           <w:tcPr>
             <w:cnfStyle w:val="001000000000" w:firstRow="0" w:lastRow="0" w:firstColumn="1" w:lastColumn="0" w:oddVBand="0" w:evenVBand="0" w:oddHBand="0" w:evenHBand="0" w:firstRowFirstColumn="0" w:firstRowLastColumn="0" w:lastRowFirstColumn="0" w:lastRowLastColumn="0"/>
             <w:tcW w:w="2547" w:type="dxa"/>
-            <w:vMerge w:val="restart"/>
           </w:tcPr>
           <w:p>
             <w:pPr>
@@ -4087,7 +4523,6 @@
                 <w:sz w:val="22"/>
                 <w:szCs w:val="22"/>
               </w:rPr>
-              <w:lastRenderedPageBreak/>
               <w:t xml:space="preserve">Social and Economic Participation </w:t>
             </w:r>
           </w:p>
@@ -4128,540 +4563,259 @@
               <w:cnfStyle w:val="100000000000" w:firstRow="1" w:lastRow="0" w:firstColumn="0" w:lastColumn="0" w:oddVBand="0" w:evenVBand="0" w:oddHBand="0" w:evenHBand="0" w:firstRowFirstColumn="0" w:firstRowLastColumn="0" w:lastRowFirstColumn="0" w:lastRowLastColumn="0"/>
               <w:rPr>
                 <w:rFonts w:ascii="Times New Roman" w:eastAsia="Times New Roman" w:hAnsi="Times New Roman" w:cs="Times New Roman"/>
+                <w:color w:val="000000" w:themeColor="text1"/>
+                <w:sz w:val="22"/>
+                <w:szCs w:val="22"/>
+              </w:rPr>
+            </w:pPr>
+            <w:r>
+              <w:rPr>
+                <w:rFonts w:ascii="Times New Roman" w:eastAsia="Times New Roman" w:hAnsi="Times New Roman" w:cs="Times New Roman"/>
+                <w:color w:val="000000" w:themeColor="text1"/>
+                <w:sz w:val="22"/>
+                <w:szCs w:val="22"/>
+              </w:rPr>
+              <w:lastRenderedPageBreak/>
+              <w:t>Here are the options provided to the applicant:</w:t>
+            </w:r>
+          </w:p>
+          <w:p>
+            <w:pPr>
+              <w:cnfStyle w:val="100000000000" w:firstRow="1" w:lastRow="0" w:firstColumn="0" w:lastColumn="0" w:oddVBand="0" w:evenVBand="0" w:oddHBand="0" w:evenHBand="0" w:firstRowFirstColumn="0" w:firstRowLastColumn="0" w:lastRowFirstColumn="0" w:lastRowLastColumn="0"/>
+              <w:rPr>
+                <w:rFonts w:ascii="Times New Roman" w:eastAsia="Times New Roman" w:hAnsi="Times New Roman" w:cs="Times New Roman"/>
                 <w:b w:val="0"/>
                 <w:bCs w:val="0"/>
+                <w:color w:val="000000" w:themeColor="text1"/>
+                <w:sz w:val="20"/>
+                <w:szCs w:val="20"/>
+              </w:rPr>
+            </w:pPr>
+            <w:r>
+              <w:rPr>
+                <w:rFonts w:ascii="Times New Roman" w:eastAsia="Times New Roman" w:hAnsi="Times New Roman" w:cs="Times New Roman"/>
+                <w:b w:val="0"/>
+                <w:bCs w:val="0"/>
+                <w:color w:val="000000" w:themeColor="text1"/>
+                <w:sz w:val="20"/>
+                <w:szCs w:val="20"/>
+              </w:rPr>
+              <w:t xml:space="preserve">      - I have difficulty participating in sports</w:t>
+            </w:r>
+          </w:p>
+          <w:p>
+            <w:pPr>
+              <w:cnfStyle w:val="100000000000" w:firstRow="1" w:lastRow="0" w:firstColumn="0" w:lastColumn="0" w:oddVBand="0" w:evenVBand="0" w:oddHBand="0" w:evenHBand="0" w:firstRowFirstColumn="0" w:firstRowLastColumn="0" w:lastRowFirstColumn="0" w:lastRowLastColumn="0"/>
+              <w:rPr>
+                <w:rFonts w:ascii="Times New Roman" w:eastAsia="Times New Roman" w:hAnsi="Times New Roman" w:cs="Times New Roman"/>
+                <w:b w:val="0"/>
+                <w:bCs w:val="0"/>
+                <w:color w:val="000000" w:themeColor="text1"/>
+                <w:sz w:val="20"/>
+                <w:szCs w:val="20"/>
+              </w:rPr>
+            </w:pPr>
+            <w:r>
+              <w:rPr>
+                <w:rFonts w:ascii="Times New Roman" w:eastAsia="Times New Roman" w:hAnsi="Times New Roman" w:cs="Times New Roman"/>
+                <w:b w:val="0"/>
+                <w:bCs w:val="0"/>
+                <w:color w:val="000000" w:themeColor="text1"/>
+                <w:sz w:val="20"/>
+                <w:szCs w:val="20"/>
+              </w:rPr>
+              <w:t xml:space="preserve">      - I have difficulty performing voluntary or paid work</w:t>
+            </w:r>
+          </w:p>
+          <w:p>
+            <w:pPr>
+              <w:cnfStyle w:val="100000000000" w:firstRow="1" w:lastRow="0" w:firstColumn="0" w:lastColumn="0" w:oddVBand="0" w:evenVBand="0" w:oddHBand="0" w:evenHBand="0" w:firstRowFirstColumn="0" w:firstRowLastColumn="0" w:lastRowFirstColumn="0" w:lastRowLastColumn="0"/>
+              <w:rPr>
+                <w:rFonts w:ascii="Times New Roman" w:eastAsia="Times New Roman" w:hAnsi="Times New Roman" w:cs="Times New Roman"/>
+                <w:b w:val="0"/>
+                <w:bCs w:val="0"/>
+                <w:color w:val="000000" w:themeColor="text1"/>
+                <w:sz w:val="20"/>
+                <w:szCs w:val="20"/>
+              </w:rPr>
+            </w:pPr>
+            <w:r>
+              <w:rPr>
+                <w:rFonts w:ascii="Times New Roman" w:eastAsia="Times New Roman" w:hAnsi="Times New Roman" w:cs="Times New Roman"/>
+                <w:b w:val="0"/>
+                <w:bCs w:val="0"/>
+                <w:color w:val="000000" w:themeColor="text1"/>
+                <w:sz w:val="20"/>
+                <w:szCs w:val="20"/>
+              </w:rPr>
+              <w:lastRenderedPageBreak/>
+              <w:t xml:space="preserve">      - I have difficulty travelling</w:t>
+            </w:r>
+          </w:p>
+          <w:p>
+            <w:pPr>
+              <w:cnfStyle w:val="100000000000" w:firstRow="1" w:lastRow="0" w:firstColumn="0" w:lastColumn="0" w:oddVBand="0" w:evenVBand="0" w:oddHBand="0" w:evenHBand="0" w:firstRowFirstColumn="0" w:firstRowLastColumn="0" w:lastRowFirstColumn="0" w:lastRowLastColumn="0"/>
+              <w:rPr>
+                <w:rFonts w:ascii="Times New Roman" w:eastAsia="Times New Roman" w:hAnsi="Times New Roman" w:cs="Times New Roman"/>
+                <w:b w:val="0"/>
+                <w:bCs w:val="0"/>
+                <w:color w:val="000000" w:themeColor="text1"/>
+                <w:sz w:val="20"/>
+                <w:szCs w:val="20"/>
+              </w:rPr>
+            </w:pPr>
+            <w:r>
+              <w:rPr>
+                <w:rFonts w:ascii="Times New Roman" w:eastAsia="Times New Roman" w:hAnsi="Times New Roman" w:cs="Times New Roman"/>
+                <w:b w:val="0"/>
+                <w:bCs w:val="0"/>
+                <w:color w:val="000000" w:themeColor="text1"/>
+                <w:sz w:val="20"/>
+                <w:szCs w:val="20"/>
+              </w:rPr>
+              <w:t xml:space="preserve">      - I have trouble engaging in social activities like going to shopping or to the movies</w:t>
+            </w:r>
+          </w:p>
+          <w:p>
+            <w:pPr>
+              <w:cnfStyle w:val="100000000000" w:firstRow="1" w:lastRow="0" w:firstColumn="0" w:lastColumn="0" w:oddVBand="0" w:evenVBand="0" w:oddHBand="0" w:evenHBand="0" w:firstRowFirstColumn="0" w:firstRowLastColumn="0" w:lastRowFirstColumn="0" w:lastRowLastColumn="0"/>
+              <w:rPr>
+                <w:rFonts w:ascii="Times New Roman" w:eastAsia="Times New Roman" w:hAnsi="Times New Roman" w:cs="Times New Roman"/>
+                <w:color w:val="000000" w:themeColor="text1"/>
+                <w:sz w:val="20"/>
+                <w:szCs w:val="20"/>
+              </w:rPr>
+            </w:pPr>
+            <w:r>
+              <w:rPr>
+                <w:rFonts w:ascii="Times New Roman" w:eastAsia="Times New Roman" w:hAnsi="Times New Roman" w:cs="Times New Roman"/>
+                <w:b w:val="0"/>
+                <w:bCs w:val="0"/>
+                <w:color w:val="000000" w:themeColor="text1"/>
+                <w:sz w:val="20"/>
+                <w:szCs w:val="20"/>
+              </w:rPr>
+              <w:t xml:space="preserve">      - I have difficulty keeping any form of employment</w:t>
+            </w:r>
+          </w:p>
+          <w:p>
+            <w:pPr>
+              <w:cnfStyle w:val="100000000000" w:firstRow="1" w:lastRow="0" w:firstColumn="0" w:lastColumn="0" w:oddVBand="0" w:evenVBand="0" w:oddHBand="0" w:evenHBand="0" w:firstRowFirstColumn="0" w:firstRowLastColumn="0" w:lastRowFirstColumn="0" w:lastRowLastColumn="0"/>
+              <w:rPr>
+                <w:rFonts w:ascii="Times New Roman" w:eastAsia="Times New Roman" w:hAnsi="Times New Roman" w:cs="Times New Roman"/>
+                <w:b w:val="0"/>
+                <w:bCs w:val="0"/>
+                <w:color w:val="000000" w:themeColor="text1"/>
+                <w:sz w:val="20"/>
+                <w:szCs w:val="20"/>
+              </w:rPr>
+            </w:pPr>
+          </w:p>
+          <w:p>
+            <w:pPr>
+              <w:cnfStyle w:val="100000000000" w:firstRow="1" w:lastRow="0" w:firstColumn="0" w:lastColumn="0" w:oddVBand="0" w:evenVBand="0" w:oddHBand="0" w:evenHBand="0" w:firstRowFirstColumn="0" w:firstRowLastColumn="0" w:lastRowFirstColumn="0" w:lastRowLastColumn="0"/>
+              <w:rPr>
+                <w:rFonts w:ascii="Times New Roman" w:eastAsia="Times New Roman" w:hAnsi="Times New Roman" w:cs="Times New Roman"/>
+                <w:color w:val="000000" w:themeColor="text1"/>
                 <w:sz w:val="22"/>
                 <w:szCs w:val="22"/>
               </w:rPr>
             </w:pPr>
-          </w:p>
-          <w:p>
-            <w:pPr>
-              <w:pStyle w:val="NormalWeb"/>
-              <w:numPr>
-                <w:ilvl w:val="0"/>
-                <w:numId w:val="19"/>
-              </w:numPr>
-              <w:spacing w:before="0" w:beforeAutospacing="0" w:after="0" w:afterAutospacing="0"/>
-              <w:textAlignment w:val="baseline"/>
+            <w:proofErr w:type="gramStart"/>
+            <w:r>
+              <w:rPr>
+                <w:rFonts w:ascii="Times New Roman" w:eastAsia="Times New Roman" w:hAnsi="Times New Roman" w:cs="Times New Roman"/>
+                <w:color w:val="000000" w:themeColor="text1"/>
+                <w:sz w:val="22"/>
+                <w:szCs w:val="22"/>
+              </w:rPr>
+              <w:t xml:space="preserve">{{ </w:t>
+            </w:r>
+            <w:proofErr w:type="spellStart"/>
+            <w:r>
+              <w:rPr>
+                <w:rFonts w:ascii="Times New Roman" w:eastAsia="Times New Roman" w:hAnsi="Times New Roman" w:cs="Times New Roman"/>
+                <w:color w:val="000000" w:themeColor="text1"/>
+                <w:sz w:val="22"/>
+                <w:szCs w:val="22"/>
+              </w:rPr>
+              <w:t>user</w:t>
+            </w:r>
+            <w:proofErr w:type="gramEnd"/>
+            <w:r>
+              <w:rPr>
+                <w:rFonts w:ascii="Times New Roman" w:eastAsia="Times New Roman" w:hAnsi="Times New Roman" w:cs="Times New Roman"/>
+                <w:color w:val="000000" w:themeColor="text1"/>
+                <w:sz w:val="22"/>
+                <w:szCs w:val="22"/>
+              </w:rPr>
+              <w:t>_fullname</w:t>
+            </w:r>
+            <w:proofErr w:type="spellEnd"/>
+            <w:r>
+              <w:rPr>
+                <w:rFonts w:ascii="Times New Roman" w:eastAsia="Times New Roman" w:hAnsi="Times New Roman" w:cs="Times New Roman"/>
+                <w:color w:val="000000" w:themeColor="text1"/>
+                <w:sz w:val="22"/>
+                <w:szCs w:val="22"/>
+              </w:rPr>
+              <w:t xml:space="preserve"> }} has stated their difficulty in the following </w:t>
+            </w:r>
+            <w:r>
+              <w:rPr>
+                <w:rFonts w:ascii="Times New Roman" w:eastAsia="Times New Roman" w:hAnsi="Times New Roman" w:cs="Times New Roman"/>
+                <w:color w:val="000000" w:themeColor="text1"/>
+                <w:sz w:val="22"/>
+                <w:szCs w:val="22"/>
+              </w:rPr>
+              <w:t>areas</w:t>
+            </w:r>
+            <w:r>
+              <w:rPr>
+                <w:rFonts w:ascii="Times New Roman" w:eastAsia="Times New Roman" w:hAnsi="Times New Roman" w:cs="Times New Roman"/>
+                <w:color w:val="000000" w:themeColor="text1"/>
+                <w:sz w:val="22"/>
+                <w:szCs w:val="22"/>
+              </w:rPr>
+              <w:t>:</w:t>
+            </w:r>
+          </w:p>
+          <w:p>
+            <w:pPr>
               <w:cnfStyle w:val="100000000000" w:firstRow="1" w:lastRow="0" w:firstColumn="0" w:lastColumn="0" w:oddVBand="0" w:evenVBand="0" w:oddHBand="0" w:evenHBand="0" w:firstRowFirstColumn="0" w:firstRowLastColumn="0" w:lastRowFirstColumn="0" w:lastRowLastColumn="0"/>
               <w:rPr>
+                <w:rFonts w:ascii="Times New Roman" w:eastAsia="Times New Roman" w:hAnsi="Times New Roman" w:cs="Times New Roman"/>
                 <w:b w:val="0"/>
                 <w:bCs w:val="0"/>
-                <w:color w:val="000000"/>
-                <w:sz w:val="20"/>
-                <w:szCs w:val="20"/>
-              </w:rPr>
-            </w:pPr>
-            <w:r>
-              <w:rPr>
+                <w:color w:val="000000" w:themeColor="text1"/>
+                <w:sz w:val="20"/>
+                <w:szCs w:val="20"/>
+              </w:rPr>
+            </w:pPr>
+            <w:proofErr w:type="gramStart"/>
+            <w:r>
+              <w:rPr>
+                <w:rFonts w:ascii="Times New Roman" w:eastAsia="Times New Roman" w:hAnsi="Times New Roman" w:cs="Times New Roman"/>
                 <w:b w:val="0"/>
                 <w:bCs w:val="0"/>
                 <w:color w:val="000000" w:themeColor="text1"/>
                 <w:sz w:val="20"/>
                 <w:szCs w:val="20"/>
               </w:rPr>
-              <w:t xml:space="preserve"> Participating in sporting activities:</w:t>
-            </w:r>
-          </w:p>
-          <w:p>
-            <w:pPr>
-              <w:pStyle w:val="NormalWeb"/>
-              <w:spacing w:before="0" w:beforeAutospacing="0" w:after="0" w:afterAutospacing="0"/>
-              <w:ind w:left="502"/>
-              <w:textAlignment w:val="baseline"/>
-              <w:cnfStyle w:val="100000000000" w:firstRow="1" w:lastRow="0" w:firstColumn="0" w:lastColumn="0" w:oddVBand="0" w:evenVBand="0" w:oddHBand="0" w:evenHBand="0" w:firstRowFirstColumn="0" w:firstRowLastColumn="0" w:lastRowFirstColumn="0" w:lastRowLastColumn="0"/>
-              <w:rPr>
+              <w:t>{{ dr</w:t>
+            </w:r>
+            <w:proofErr w:type="gramEnd"/>
+            <w:r>
+              <w:rPr>
+                <w:rFonts w:ascii="Times New Roman" w:eastAsia="Times New Roman" w:hAnsi="Times New Roman" w:cs="Times New Roman"/>
                 <w:b w:val="0"/>
                 <w:bCs w:val="0"/>
-                <w:color w:val="000000"/>
-                <w:sz w:val="20"/>
-                <w:szCs w:val="20"/>
-              </w:rPr>
-            </w:pPr>
-          </w:p>
-          <w:p>
-            <w:pPr>
-              <w:pStyle w:val="NormalWeb"/>
-              <w:numPr>
-                <w:ilvl w:val="0"/>
-                <w:numId w:val="41"/>
-              </w:numPr>
-              <w:spacing w:before="0" w:beforeAutospacing="0" w:after="0" w:afterAutospacing="0"/>
-              <w:textAlignment w:val="baseline"/>
-              <w:cnfStyle w:val="100000000000" w:firstRow="1" w:lastRow="0" w:firstColumn="0" w:lastColumn="0" w:oddVBand="0" w:evenVBand="0" w:oddHBand="0" w:evenHBand="0" w:firstRowFirstColumn="0" w:firstRowLastColumn="0" w:lastRowFirstColumn="0" w:lastRowLastColumn="0"/>
-              <w:rPr>
-                <w:b w:val="0"/>
-                <w:bCs w:val="0"/>
-                <w:color w:val="000000"/>
-                <w:sz w:val="20"/>
-                <w:szCs w:val="20"/>
-              </w:rPr>
-            </w:pPr>
-            <w:r>
-              <w:rPr>
-                <w:b w:val="0"/>
-                <w:bCs w:val="0"/>
-                <w:color w:val="000000" w:themeColor="text1"/>
-                <w:sz w:val="20"/>
-                <w:szCs w:val="20"/>
-              </w:rPr>
-              <w:t>(</w:t>
-            </w:r>
-            <w:r>
-              <w:rPr>
-                <w:b w:val="0"/>
-                <w:bCs w:val="0"/>
-                <w:color w:val="000000" w:themeColor="text1"/>
-                <w:sz w:val="20"/>
-                <w:szCs w:val="20"/>
-              </w:rPr>
-              <w:t>choice ticked</w:t>
-            </w:r>
-            <w:r>
-              <w:rPr>
-                <w:b w:val="0"/>
-                <w:bCs w:val="0"/>
-                <w:color w:val="000000" w:themeColor="text1"/>
-                <w:sz w:val="20"/>
-                <w:szCs w:val="20"/>
-              </w:rPr>
-              <w:t>)</w:t>
-            </w:r>
-          </w:p>
-          <w:p>
-            <w:pPr>
-              <w:cnfStyle w:val="100000000000" w:firstRow="1" w:lastRow="0" w:firstColumn="0" w:lastColumn="0" w:oddVBand="0" w:evenVBand="0" w:oddHBand="0" w:evenHBand="0" w:firstRowFirstColumn="0" w:firstRowLastColumn="0" w:lastRowFirstColumn="0" w:lastRowLastColumn="0"/>
-              <w:rPr>
-                <w:rFonts w:ascii="Times New Roman" w:eastAsia="Times New Roman" w:hAnsi="Times New Roman" w:cs="Times New Roman"/>
-                <w:b w:val="0"/>
-                <w:bCs w:val="0"/>
-                <w:color w:val="auto"/>
-                <w:sz w:val="20"/>
-                <w:szCs w:val="20"/>
-              </w:rPr>
-            </w:pPr>
-          </w:p>
-          <w:p>
-            <w:pPr>
-              <w:pStyle w:val="NormalWeb"/>
-              <w:numPr>
-                <w:ilvl w:val="0"/>
-                <w:numId w:val="19"/>
-              </w:numPr>
-              <w:spacing w:before="0" w:beforeAutospacing="0" w:after="0" w:afterAutospacing="0"/>
-              <w:textAlignment w:val="baseline"/>
-              <w:cnfStyle w:val="100000000000" w:firstRow="1" w:lastRow="0" w:firstColumn="0" w:lastColumn="0" w:oddVBand="0" w:evenVBand="0" w:oddHBand="0" w:evenHBand="0" w:firstRowFirstColumn="0" w:firstRowLastColumn="0" w:lastRowFirstColumn="0" w:lastRowLastColumn="0"/>
-              <w:rPr>
-                <w:b w:val="0"/>
-                <w:bCs w:val="0"/>
-                <w:color w:val="000000"/>
-                <w:sz w:val="20"/>
-                <w:szCs w:val="20"/>
-              </w:rPr>
-            </w:pPr>
-            <w:r>
-              <w:rPr>
-                <w:b w:val="0"/>
-                <w:bCs w:val="0"/>
-                <w:color w:val="000000" w:themeColor="text1"/>
-                <w:sz w:val="20"/>
-                <w:szCs w:val="20"/>
-              </w:rPr>
-              <w:t>Performing voluntary/paid work</w:t>
-            </w:r>
-          </w:p>
-          <w:p>
-            <w:pPr>
-              <w:pStyle w:val="NormalWeb"/>
-              <w:spacing w:before="0" w:beforeAutospacing="0" w:after="0" w:afterAutospacing="0"/>
-              <w:textAlignment w:val="baseline"/>
-              <w:cnfStyle w:val="100000000000" w:firstRow="1" w:lastRow="0" w:firstColumn="0" w:lastColumn="0" w:oddVBand="0" w:evenVBand="0" w:oddHBand="0" w:evenHBand="0" w:firstRowFirstColumn="0" w:firstRowLastColumn="0" w:lastRowFirstColumn="0" w:lastRowLastColumn="0"/>
-              <w:rPr>
-                <w:b w:val="0"/>
-                <w:bCs w:val="0"/>
-                <w:color w:val="000000"/>
-                <w:sz w:val="20"/>
-                <w:szCs w:val="20"/>
-              </w:rPr>
-            </w:pPr>
-          </w:p>
-          <w:p>
-            <w:pPr>
-              <w:pStyle w:val="NormalWeb"/>
-              <w:numPr>
-                <w:ilvl w:val="0"/>
-                <w:numId w:val="43"/>
-              </w:numPr>
-              <w:spacing w:before="0" w:beforeAutospacing="0" w:after="0" w:afterAutospacing="0"/>
-              <w:textAlignment w:val="baseline"/>
-              <w:cnfStyle w:val="100000000000" w:firstRow="1" w:lastRow="0" w:firstColumn="0" w:lastColumn="0" w:oddVBand="0" w:evenVBand="0" w:oddHBand="0" w:evenHBand="0" w:firstRowFirstColumn="0" w:firstRowLastColumn="0" w:lastRowFirstColumn="0" w:lastRowLastColumn="0"/>
-              <w:rPr>
-                <w:b w:val="0"/>
-                <w:bCs w:val="0"/>
-                <w:color w:val="000000"/>
-                <w:sz w:val="20"/>
-                <w:szCs w:val="20"/>
-              </w:rPr>
-            </w:pPr>
-            <w:r>
-              <w:rPr>
-                <w:b w:val="0"/>
-                <w:bCs w:val="0"/>
-                <w:color w:val="000000" w:themeColor="text1"/>
-                <w:sz w:val="20"/>
-                <w:szCs w:val="20"/>
-              </w:rPr>
-              <w:t>(</w:t>
-            </w:r>
-            <w:r>
-              <w:rPr>
-                <w:b w:val="0"/>
-                <w:bCs w:val="0"/>
-                <w:color w:val="000000" w:themeColor="text1"/>
-                <w:sz w:val="20"/>
-                <w:szCs w:val="20"/>
-              </w:rPr>
-              <w:t>choice ticke</w:t>
-            </w:r>
-            <w:r>
-              <w:rPr>
-                <w:b w:val="0"/>
-                <w:bCs w:val="0"/>
-                <w:color w:val="000000" w:themeColor="text1"/>
-                <w:sz w:val="20"/>
-                <w:szCs w:val="20"/>
-              </w:rPr>
-              <w:t>d)</w:t>
-            </w:r>
-          </w:p>
-          <w:p>
-            <w:pPr>
-              <w:cnfStyle w:val="100000000000" w:firstRow="1" w:lastRow="0" w:firstColumn="0" w:lastColumn="0" w:oddVBand="0" w:evenVBand="0" w:oddHBand="0" w:evenHBand="0" w:firstRowFirstColumn="0" w:firstRowLastColumn="0" w:lastRowFirstColumn="0" w:lastRowLastColumn="0"/>
-              <w:rPr>
-                <w:rFonts w:ascii="Times New Roman" w:eastAsia="Times New Roman" w:hAnsi="Times New Roman" w:cs="Times New Roman"/>
-                <w:b w:val="0"/>
-                <w:bCs w:val="0"/>
-                <w:color w:val="auto"/>
-                <w:sz w:val="20"/>
-                <w:szCs w:val="20"/>
-              </w:rPr>
-            </w:pPr>
-          </w:p>
-          <w:p>
-            <w:pPr>
-              <w:pStyle w:val="NormalWeb"/>
-              <w:numPr>
-                <w:ilvl w:val="0"/>
-                <w:numId w:val="19"/>
-              </w:numPr>
-              <w:spacing w:before="0" w:beforeAutospacing="0" w:after="0" w:afterAutospacing="0"/>
-              <w:textAlignment w:val="baseline"/>
-              <w:cnfStyle w:val="100000000000" w:firstRow="1" w:lastRow="0" w:firstColumn="0" w:lastColumn="0" w:oddVBand="0" w:evenVBand="0" w:oddHBand="0" w:evenHBand="0" w:firstRowFirstColumn="0" w:firstRowLastColumn="0" w:lastRowFirstColumn="0" w:lastRowLastColumn="0"/>
-              <w:rPr>
-                <w:b w:val="0"/>
-                <w:bCs w:val="0"/>
-                <w:color w:val="000000"/>
-                <w:sz w:val="20"/>
-                <w:szCs w:val="20"/>
-              </w:rPr>
-            </w:pPr>
-            <w:r>
-              <w:rPr>
-                <w:b w:val="0"/>
-                <w:bCs w:val="0"/>
-                <w:color w:val="000000" w:themeColor="text1"/>
-                <w:sz w:val="20"/>
-                <w:szCs w:val="20"/>
-              </w:rPr>
-              <w:t>Engaging in social activities/functions:</w:t>
-            </w:r>
-          </w:p>
-          <w:p>
-            <w:pPr>
-              <w:pStyle w:val="NormalWeb"/>
-              <w:spacing w:before="0" w:beforeAutospacing="0" w:after="0" w:afterAutospacing="0"/>
-              <w:textAlignment w:val="baseline"/>
-              <w:cnfStyle w:val="100000000000" w:firstRow="1" w:lastRow="0" w:firstColumn="0" w:lastColumn="0" w:oddVBand="0" w:evenVBand="0" w:oddHBand="0" w:evenHBand="0" w:firstRowFirstColumn="0" w:firstRowLastColumn="0" w:lastRowFirstColumn="0" w:lastRowLastColumn="0"/>
-              <w:rPr>
-                <w:b w:val="0"/>
-                <w:bCs w:val="0"/>
-                <w:color w:val="000000"/>
-                <w:sz w:val="20"/>
-                <w:szCs w:val="20"/>
-              </w:rPr>
-            </w:pPr>
-          </w:p>
-          <w:p>
-            <w:pPr>
-              <w:pStyle w:val="NormalWeb"/>
-              <w:numPr>
-                <w:ilvl w:val="0"/>
-                <w:numId w:val="45"/>
-              </w:numPr>
-              <w:spacing w:before="0" w:beforeAutospacing="0" w:after="0" w:afterAutospacing="0"/>
-              <w:textAlignment w:val="baseline"/>
-              <w:cnfStyle w:val="100000000000" w:firstRow="1" w:lastRow="0" w:firstColumn="0" w:lastColumn="0" w:oddVBand="0" w:evenVBand="0" w:oddHBand="0" w:evenHBand="0" w:firstRowFirstColumn="0" w:firstRowLastColumn="0" w:lastRowFirstColumn="0" w:lastRowLastColumn="0"/>
-              <w:rPr>
-                <w:b w:val="0"/>
-                <w:bCs w:val="0"/>
-                <w:color w:val="000000"/>
-                <w:sz w:val="20"/>
-                <w:szCs w:val="20"/>
-              </w:rPr>
-            </w:pPr>
-            <w:r>
-              <w:rPr>
-                <w:b w:val="0"/>
-                <w:bCs w:val="0"/>
-                <w:color w:val="000000" w:themeColor="text1"/>
-                <w:sz w:val="20"/>
-                <w:szCs w:val="20"/>
-              </w:rPr>
-              <w:t>(</w:t>
-            </w:r>
-            <w:r>
-              <w:rPr>
-                <w:b w:val="0"/>
-                <w:bCs w:val="0"/>
-                <w:color w:val="000000" w:themeColor="text1"/>
-                <w:sz w:val="20"/>
-                <w:szCs w:val="20"/>
-              </w:rPr>
-              <w:t>choice ticked</w:t>
-            </w:r>
-            <w:r>
-              <w:rPr>
-                <w:b w:val="0"/>
-                <w:bCs w:val="0"/>
-                <w:color w:val="000000" w:themeColor="text1"/>
-                <w:sz w:val="20"/>
-                <w:szCs w:val="20"/>
-              </w:rPr>
-              <w:t>)</w:t>
-            </w:r>
-          </w:p>
-          <w:p>
-            <w:pPr>
-              <w:cnfStyle w:val="100000000000" w:firstRow="1" w:lastRow="0" w:firstColumn="0" w:lastColumn="0" w:oddVBand="0" w:evenVBand="0" w:oddHBand="0" w:evenHBand="0" w:firstRowFirstColumn="0" w:firstRowLastColumn="0" w:lastRowFirstColumn="0" w:lastRowLastColumn="0"/>
-              <w:rPr>
-                <w:rFonts w:ascii="Times New Roman" w:eastAsia="Times New Roman" w:hAnsi="Times New Roman" w:cs="Times New Roman"/>
-                <w:b w:val="0"/>
-                <w:bCs w:val="0"/>
-                <w:color w:val="auto"/>
-                <w:sz w:val="20"/>
-                <w:szCs w:val="20"/>
-              </w:rPr>
-            </w:pPr>
-          </w:p>
-          <w:p>
-            <w:pPr>
-              <w:pStyle w:val="NormalWeb"/>
-              <w:numPr>
-                <w:ilvl w:val="0"/>
-                <w:numId w:val="19"/>
-              </w:numPr>
-              <w:spacing w:before="0" w:beforeAutospacing="0" w:after="0" w:afterAutospacing="0"/>
-              <w:textAlignment w:val="baseline"/>
-              <w:cnfStyle w:val="100000000000" w:firstRow="1" w:lastRow="0" w:firstColumn="0" w:lastColumn="0" w:oddVBand="0" w:evenVBand="0" w:oddHBand="0" w:evenHBand="0" w:firstRowFirstColumn="0" w:firstRowLastColumn="0" w:lastRowFirstColumn="0" w:lastRowLastColumn="0"/>
-              <w:rPr>
-                <w:b w:val="0"/>
-                <w:bCs w:val="0"/>
-                <w:color w:val="000000"/>
-                <w:sz w:val="20"/>
-                <w:szCs w:val="20"/>
-              </w:rPr>
-            </w:pPr>
-            <w:r>
-              <w:rPr>
-                <w:b w:val="0"/>
-                <w:bCs w:val="0"/>
-                <w:color w:val="000000" w:themeColor="text1"/>
-                <w:sz w:val="20"/>
-                <w:szCs w:val="20"/>
-              </w:rPr>
-              <w:t>I have a job:</w:t>
-            </w:r>
-          </w:p>
-          <w:p>
-            <w:pPr>
-              <w:pStyle w:val="NormalWeb"/>
-              <w:spacing w:before="0" w:beforeAutospacing="0" w:after="0" w:afterAutospacing="0"/>
-              <w:textAlignment w:val="baseline"/>
-              <w:cnfStyle w:val="100000000000" w:firstRow="1" w:lastRow="0" w:firstColumn="0" w:lastColumn="0" w:oddVBand="0" w:evenVBand="0" w:oddHBand="0" w:evenHBand="0" w:firstRowFirstColumn="0" w:firstRowLastColumn="0" w:lastRowFirstColumn="0" w:lastRowLastColumn="0"/>
-              <w:rPr>
-                <w:b w:val="0"/>
-                <w:bCs w:val="0"/>
-                <w:color w:val="000000"/>
-                <w:sz w:val="20"/>
-                <w:szCs w:val="20"/>
-              </w:rPr>
-            </w:pPr>
-          </w:p>
-          <w:p>
-            <w:pPr>
-              <w:pStyle w:val="NormalWeb"/>
-              <w:numPr>
-                <w:ilvl w:val="0"/>
-                <w:numId w:val="47"/>
-              </w:numPr>
-              <w:spacing w:before="0" w:beforeAutospacing="0" w:after="0" w:afterAutospacing="0"/>
-              <w:textAlignment w:val="baseline"/>
-              <w:cnfStyle w:val="100000000000" w:firstRow="1" w:lastRow="0" w:firstColumn="0" w:lastColumn="0" w:oddVBand="0" w:evenVBand="0" w:oddHBand="0" w:evenHBand="0" w:firstRowFirstColumn="0" w:firstRowLastColumn="0" w:lastRowFirstColumn="0" w:lastRowLastColumn="0"/>
-              <w:rPr>
-                <w:b w:val="0"/>
-                <w:bCs w:val="0"/>
-                <w:color w:val="000000"/>
-                <w:sz w:val="20"/>
-                <w:szCs w:val="20"/>
-              </w:rPr>
-            </w:pPr>
-            <w:r>
-              <w:rPr>
-                <w:b w:val="0"/>
-                <w:bCs w:val="0"/>
-                <w:color w:val="000000" w:themeColor="text1"/>
-                <w:sz w:val="20"/>
-                <w:szCs w:val="20"/>
-              </w:rPr>
-              <w:t>(</w:t>
-            </w:r>
-            <w:r>
-              <w:rPr>
-                <w:b w:val="0"/>
-                <w:bCs w:val="0"/>
-                <w:color w:val="000000" w:themeColor="text1"/>
-                <w:sz w:val="20"/>
-                <w:szCs w:val="20"/>
-              </w:rPr>
-              <w:t>Yes/No</w:t>
-            </w:r>
-            <w:r>
-              <w:rPr>
-                <w:b w:val="0"/>
-                <w:bCs w:val="0"/>
-                <w:color w:val="000000" w:themeColor="text1"/>
-                <w:sz w:val="20"/>
-                <w:szCs w:val="20"/>
-              </w:rPr>
-              <w:t>)</w:t>
-            </w:r>
-          </w:p>
-          <w:p>
-            <w:pPr>
-              <w:cnfStyle w:val="100000000000" w:firstRow="1" w:lastRow="0" w:firstColumn="0" w:lastColumn="0" w:oddVBand="0" w:evenVBand="0" w:oddHBand="0" w:evenHBand="0" w:firstRowFirstColumn="0" w:firstRowLastColumn="0" w:lastRowFirstColumn="0" w:lastRowLastColumn="0"/>
-              <w:rPr>
-                <w:rFonts w:ascii="Times New Roman" w:eastAsia="Times New Roman" w:hAnsi="Times New Roman" w:cs="Times New Roman"/>
-                <w:b w:val="0"/>
-                <w:bCs w:val="0"/>
-                <w:color w:val="auto"/>
-                <w:sz w:val="20"/>
-                <w:szCs w:val="20"/>
-              </w:rPr>
-            </w:pPr>
-          </w:p>
-          <w:p>
-            <w:pPr>
-              <w:pStyle w:val="NormalWeb"/>
-              <w:numPr>
-                <w:ilvl w:val="0"/>
-                <w:numId w:val="19"/>
-              </w:numPr>
-              <w:spacing w:before="0" w:beforeAutospacing="0" w:after="0" w:afterAutospacing="0"/>
-              <w:textAlignment w:val="baseline"/>
-              <w:cnfStyle w:val="100000000000" w:firstRow="1" w:lastRow="0" w:firstColumn="0" w:lastColumn="0" w:oddVBand="0" w:evenVBand="0" w:oddHBand="0" w:evenHBand="0" w:firstRowFirstColumn="0" w:firstRowLastColumn="0" w:lastRowFirstColumn="0" w:lastRowLastColumn="0"/>
-              <w:rPr>
-                <w:b w:val="0"/>
-                <w:bCs w:val="0"/>
-                <w:color w:val="000000"/>
-                <w:sz w:val="20"/>
-                <w:szCs w:val="20"/>
-              </w:rPr>
-            </w:pPr>
-            <w:r>
-              <w:rPr>
-                <w:b w:val="0"/>
-                <w:bCs w:val="0"/>
-                <w:color w:val="000000" w:themeColor="text1"/>
-                <w:sz w:val="20"/>
-                <w:szCs w:val="20"/>
-              </w:rPr>
-              <w:t>Trouble keeping any form of employment:</w:t>
-            </w:r>
-          </w:p>
-          <w:p>
-            <w:pPr>
-              <w:pStyle w:val="NormalWeb"/>
-              <w:spacing w:before="0" w:beforeAutospacing="0" w:after="0" w:afterAutospacing="0"/>
-              <w:textAlignment w:val="baseline"/>
-              <w:cnfStyle w:val="100000000000" w:firstRow="1" w:lastRow="0" w:firstColumn="0" w:lastColumn="0" w:oddVBand="0" w:evenVBand="0" w:oddHBand="0" w:evenHBand="0" w:firstRowFirstColumn="0" w:firstRowLastColumn="0" w:lastRowFirstColumn="0" w:lastRowLastColumn="0"/>
-              <w:rPr>
-                <w:b w:val="0"/>
-                <w:bCs w:val="0"/>
-                <w:color w:val="000000"/>
-                <w:sz w:val="20"/>
-                <w:szCs w:val="20"/>
-              </w:rPr>
-            </w:pPr>
-          </w:p>
-          <w:p>
-            <w:pPr>
-              <w:pStyle w:val="NormalWeb"/>
-              <w:numPr>
-                <w:ilvl w:val="0"/>
-                <w:numId w:val="49"/>
-              </w:numPr>
-              <w:spacing w:before="0" w:beforeAutospacing="0" w:after="0" w:afterAutospacing="0"/>
-              <w:textAlignment w:val="baseline"/>
-              <w:cnfStyle w:val="100000000000" w:firstRow="1" w:lastRow="0" w:firstColumn="0" w:lastColumn="0" w:oddVBand="0" w:evenVBand="0" w:oddHBand="0" w:evenHBand="0" w:firstRowFirstColumn="0" w:firstRowLastColumn="0" w:lastRowFirstColumn="0" w:lastRowLastColumn="0"/>
-              <w:rPr>
-                <w:b w:val="0"/>
-                <w:bCs w:val="0"/>
-                <w:color w:val="000000"/>
-                <w:sz w:val="20"/>
-                <w:szCs w:val="20"/>
-              </w:rPr>
-            </w:pPr>
-            <w:r>
-              <w:rPr>
-                <w:b w:val="0"/>
-                <w:bCs w:val="0"/>
-                <w:color w:val="000000" w:themeColor="text1"/>
-                <w:sz w:val="20"/>
-                <w:szCs w:val="20"/>
-              </w:rPr>
-              <w:t>(</w:t>
-            </w:r>
-            <w:r>
-              <w:rPr>
-                <w:b w:val="0"/>
-                <w:bCs w:val="0"/>
-                <w:color w:val="000000" w:themeColor="text1"/>
-                <w:sz w:val="20"/>
-                <w:szCs w:val="20"/>
-              </w:rPr>
-              <w:t>Yes/No</w:t>
-            </w:r>
-            <w:r>
-              <w:rPr>
-                <w:b w:val="0"/>
-                <w:bCs w:val="0"/>
-                <w:color w:val="000000" w:themeColor="text1"/>
-                <w:sz w:val="20"/>
-                <w:szCs w:val="20"/>
-              </w:rPr>
-              <w:t>)</w:t>
-            </w:r>
-          </w:p>
-          <w:p>
-            <w:pPr>
-              <w:cnfStyle w:val="100000000000" w:firstRow="1" w:lastRow="0" w:firstColumn="0" w:lastColumn="0" w:oddVBand="0" w:evenVBand="0" w:oddHBand="0" w:evenHBand="0" w:firstRowFirstColumn="0" w:firstRowLastColumn="0" w:lastRowFirstColumn="0" w:lastRowLastColumn="0"/>
-              <w:rPr>
-                <w:rFonts w:ascii="Times New Roman" w:eastAsia="Times New Roman" w:hAnsi="Times New Roman" w:cs="Times New Roman"/>
-                <w:sz w:val="22"/>
-                <w:szCs w:val="22"/>
-              </w:rPr>
-            </w:pPr>
+                <w:color w:val="000000" w:themeColor="text1"/>
+                <w:sz w:val="20"/>
+                <w:szCs w:val="20"/>
+              </w:rPr>
+              <w:t>_socioecopart1.true_values() if dr_socioecopart2.true_values() else 'None applicable' }}</w:t>
+            </w:r>
           </w:p>
           <w:p>
             <w:pPr>
@@ -4686,8 +4840,27 @@
           <w:tcPr>
             <w:cnfStyle w:val="001000000000" w:firstRow="0" w:lastRow="0" w:firstColumn="1" w:lastColumn="0" w:oddVBand="0" w:evenVBand="0" w:oddHBand="0" w:evenHBand="0" w:firstRowFirstColumn="0" w:firstRowLastColumn="0" w:lastRowFirstColumn="0" w:lastRowLastColumn="0"/>
             <w:tcW w:w="2547" w:type="dxa"/>
-            <w:vMerge/>
           </w:tcPr>
+          <w:p>
+            <w:pPr>
+              <w:rPr>
+                <w:rFonts w:ascii="Times New Roman" w:eastAsia="Times New Roman" w:hAnsi="Times New Roman" w:cs="Times New Roman"/>
+                <w:color w:val="000000" w:themeColor="text1"/>
+                <w:sz w:val="22"/>
+                <w:szCs w:val="22"/>
+              </w:rPr>
+            </w:pPr>
+            <w:r>
+              <w:rPr>
+                <w:rFonts w:ascii="Times New Roman" w:eastAsia="Times New Roman" w:hAnsi="Times New Roman" w:cs="Times New Roman"/>
+                <w:color w:val="000000" w:themeColor="text1"/>
+                <w:sz w:val="22"/>
+                <w:szCs w:val="22"/>
+              </w:rPr>
+              <w:lastRenderedPageBreak/>
+              <w:t xml:space="preserve">These choices may affect your eligibility: </w:t>
+            </w:r>
+          </w:p>
           <w:p/>
         </w:tc>
         <w:tc>
@@ -4699,25 +4872,239 @@
               <w:cnfStyle w:val="000000100000" w:firstRow="0" w:lastRow="0" w:firstColumn="0" w:lastColumn="0" w:oddVBand="0" w:evenVBand="0" w:oddHBand="1" w:evenHBand="0" w:firstRowFirstColumn="0" w:firstRowLastColumn="0" w:lastRowFirstColumn="0" w:lastRowLastColumn="0"/>
               <w:rPr>
                 <w:rFonts w:ascii="Times New Roman" w:eastAsia="Times New Roman" w:hAnsi="Times New Roman" w:cs="Times New Roman"/>
-              </w:rPr>
-            </w:pPr>
-            <w:r>
-              <w:rPr>
-                <w:rFonts w:ascii="Times New Roman" w:eastAsia="Times New Roman" w:hAnsi="Times New Roman" w:cs="Times New Roman"/>
-                <w:color w:val="000000" w:themeColor="text1"/>
-                <w:sz w:val="20"/>
-                <w:szCs w:val="20"/>
+                <w:b/>
+                <w:bCs/>
+                <w:color w:val="000000" w:themeColor="text1"/>
+                <w:sz w:val="22"/>
+                <w:szCs w:val="22"/>
+              </w:rPr>
+            </w:pPr>
+            <w:r>
+              <w:rPr>
+                <w:rFonts w:ascii="Times New Roman" w:eastAsia="Times New Roman" w:hAnsi="Times New Roman" w:cs="Times New Roman"/>
+                <w:b/>
+                <w:bCs/>
+                <w:color w:val="000000" w:themeColor="text1"/>
+                <w:sz w:val="22"/>
+                <w:szCs w:val="22"/>
+              </w:rPr>
+              <w:t>Here are the options provided to the applicant:</w:t>
+            </w:r>
+          </w:p>
+          <w:p>
+            <w:pPr>
+              <w:cnfStyle w:val="000000100000" w:firstRow="0" w:lastRow="0" w:firstColumn="0" w:lastColumn="0" w:oddVBand="0" w:evenVBand="0" w:oddHBand="1" w:evenHBand="0" w:firstRowFirstColumn="0" w:firstRowLastColumn="0" w:lastRowFirstColumn="0" w:lastRowLastColumn="0"/>
+              <w:rPr>
+                <w:rFonts w:ascii="Times New Roman" w:eastAsia="Times New Roman" w:hAnsi="Times New Roman" w:cs="Times New Roman"/>
+                <w:color w:val="000000" w:themeColor="text1"/>
+                <w:sz w:val="20"/>
+                <w:szCs w:val="20"/>
+              </w:rPr>
+            </w:pPr>
+            <w:r>
+              <w:rPr>
+                <w:rFonts w:ascii="Times New Roman" w:eastAsia="Times New Roman" w:hAnsi="Times New Roman" w:cs="Times New Roman"/>
+                <w:color w:val="000000" w:themeColor="text1"/>
+                <w:sz w:val="20"/>
+                <w:szCs w:val="20"/>
+              </w:rPr>
+              <w:t xml:space="preserve">      </w:t>
+            </w:r>
+            <w:r>
+              <w:rPr>
+                <w:rFonts w:ascii="Times New Roman" w:eastAsia="Times New Roman" w:hAnsi="Times New Roman" w:cs="Times New Roman"/>
+                <w:color w:val="000000" w:themeColor="text1"/>
+                <w:sz w:val="20"/>
+                <w:szCs w:val="20"/>
+              </w:rPr>
+              <w:t>- I have a stable job</w:t>
+            </w:r>
+          </w:p>
+          <w:p>
+            <w:pPr>
+              <w:cnfStyle w:val="000000100000" w:firstRow="0" w:lastRow="0" w:firstColumn="0" w:lastColumn="0" w:oddVBand="0" w:evenVBand="0" w:oddHBand="1" w:evenHBand="0" w:firstRowFirstColumn="0" w:firstRowLastColumn="0" w:lastRowFirstColumn="0" w:lastRowLastColumn="0"/>
+              <w:rPr>
+                <w:rFonts w:ascii="Times New Roman" w:eastAsia="Times New Roman" w:hAnsi="Times New Roman" w:cs="Times New Roman"/>
+                <w:color w:val="000000" w:themeColor="text1"/>
+                <w:sz w:val="20"/>
+                <w:szCs w:val="20"/>
+              </w:rPr>
+            </w:pPr>
+            <w:r>
+              <w:rPr>
+                <w:rFonts w:ascii="Times New Roman" w:eastAsia="Times New Roman" w:hAnsi="Times New Roman" w:cs="Times New Roman"/>
+                <w:color w:val="000000" w:themeColor="text1"/>
+                <w:sz w:val="20"/>
+                <w:szCs w:val="20"/>
+              </w:rPr>
+              <w:t xml:space="preserve">      - I regularly attend church/a club/volunteer activities</w:t>
+            </w:r>
+          </w:p>
+          <w:p>
+            <w:pPr>
+              <w:cnfStyle w:val="000000100000" w:firstRow="0" w:lastRow="0" w:firstColumn="0" w:lastColumn="0" w:oddVBand="0" w:evenVBand="0" w:oddHBand="1" w:evenHBand="0" w:firstRowFirstColumn="0" w:firstRowLastColumn="0" w:lastRowFirstColumn="0" w:lastRowLastColumn="0"/>
+              <w:rPr>
+                <w:rFonts w:ascii="Times New Roman" w:eastAsia="Times New Roman" w:hAnsi="Times New Roman" w:cs="Times New Roman"/>
+                <w:color w:val="000000" w:themeColor="text1"/>
+                <w:sz w:val="20"/>
+                <w:szCs w:val="20"/>
+              </w:rPr>
+            </w:pPr>
+            <w:r>
+              <w:rPr>
+                <w:rFonts w:ascii="Times New Roman" w:eastAsia="Times New Roman" w:hAnsi="Times New Roman" w:cs="Times New Roman"/>
+                <w:color w:val="000000" w:themeColor="text1"/>
+                <w:sz w:val="20"/>
+                <w:szCs w:val="20"/>
+              </w:rPr>
+              <w:t xml:space="preserve">      - I can drive by myself to places</w:t>
+            </w:r>
+          </w:p>
+          <w:p>
+            <w:pPr>
+              <w:cnfStyle w:val="000000100000" w:firstRow="0" w:lastRow="0" w:firstColumn="0" w:lastColumn="0" w:oddVBand="0" w:evenVBand="0" w:oddHBand="1" w:evenHBand="0" w:firstRowFirstColumn="0" w:firstRowLastColumn="0" w:lastRowFirstColumn="0" w:lastRowLastColumn="0"/>
+              <w:rPr>
+                <w:rFonts w:ascii="Times New Roman" w:eastAsia="Times New Roman" w:hAnsi="Times New Roman" w:cs="Times New Roman"/>
+                <w:color w:val="000000" w:themeColor="text1"/>
+                <w:sz w:val="20"/>
+                <w:szCs w:val="20"/>
+              </w:rPr>
+            </w:pPr>
+            <w:r>
+              <w:rPr>
+                <w:rFonts w:ascii="Times New Roman" w:eastAsia="Times New Roman" w:hAnsi="Times New Roman" w:cs="Times New Roman"/>
+                <w:color w:val="000000" w:themeColor="text1"/>
+                <w:sz w:val="20"/>
+                <w:szCs w:val="20"/>
+              </w:rPr>
+              <w:t xml:space="preserve">      - I often do physical exercise/go to the gym</w:t>
+            </w:r>
+          </w:p>
+          <w:p>
+            <w:pPr>
+              <w:cnfStyle w:val="000000100000" w:firstRow="0" w:lastRow="0" w:firstColumn="0" w:lastColumn="0" w:oddVBand="0" w:evenVBand="0" w:oddHBand="1" w:evenHBand="0" w:firstRowFirstColumn="0" w:firstRowLastColumn="0" w:lastRowFirstColumn="0" w:lastRowLastColumn="0"/>
+              <w:rPr>
+                <w:rFonts w:ascii="Times New Roman" w:eastAsia="Times New Roman" w:hAnsi="Times New Roman" w:cs="Times New Roman"/>
+                <w:color w:val="000000" w:themeColor="text1"/>
+                <w:sz w:val="20"/>
+                <w:szCs w:val="20"/>
+              </w:rPr>
+            </w:pPr>
+            <w:r>
+              <w:rPr>
+                <w:rFonts w:ascii="Times New Roman" w:eastAsia="Times New Roman" w:hAnsi="Times New Roman" w:cs="Times New Roman"/>
+                <w:color w:val="000000" w:themeColor="text1"/>
+                <w:sz w:val="20"/>
+                <w:szCs w:val="20"/>
+              </w:rPr>
+              <w:t xml:space="preserve">      - I have a circle of friends that I can talk to and support me</w:t>
+            </w:r>
+          </w:p>
+          <w:p>
+            <w:pPr>
+              <w:cnfStyle w:val="000000100000" w:firstRow="0" w:lastRow="0" w:firstColumn="0" w:lastColumn="0" w:oddVBand="0" w:evenVBand="0" w:oddHBand="1" w:evenHBand="0" w:firstRowFirstColumn="0" w:firstRowLastColumn="0" w:lastRowFirstColumn="0" w:lastRowLastColumn="0"/>
+              <w:rPr>
+                <w:rFonts w:ascii="Times New Roman" w:eastAsia="Times New Roman" w:hAnsi="Times New Roman" w:cs="Times New Roman"/>
+                <w:color w:val="000000" w:themeColor="text1"/>
+                <w:sz w:val="20"/>
+                <w:szCs w:val="20"/>
+              </w:rPr>
+            </w:pPr>
+          </w:p>
+          <w:p>
+            <w:pPr>
+              <w:cnfStyle w:val="000000100000" w:firstRow="0" w:lastRow="0" w:firstColumn="0" w:lastColumn="0" w:oddVBand="0" w:evenVBand="0" w:oddHBand="1" w:evenHBand="0" w:firstRowFirstColumn="0" w:firstRowLastColumn="0" w:lastRowFirstColumn="0" w:lastRowLastColumn="0"/>
+              <w:rPr>
+                <w:rFonts w:ascii="Times New Roman" w:eastAsia="Times New Roman" w:hAnsi="Times New Roman" w:cs="Times New Roman"/>
+                <w:b/>
+                <w:bCs/>
+                <w:color w:val="000000" w:themeColor="text1"/>
+                <w:sz w:val="22"/>
+                <w:szCs w:val="22"/>
+              </w:rPr>
+            </w:pPr>
+            <w:r>
+              <w:rPr>
+                <w:rFonts w:ascii="Times New Roman" w:eastAsia="Times New Roman" w:hAnsi="Times New Roman" w:cs="Times New Roman"/>
+                <w:b/>
+                <w:bCs/>
+                <w:color w:val="000000" w:themeColor="text1"/>
+                <w:sz w:val="22"/>
+                <w:szCs w:val="22"/>
               </w:rPr>
               <w:t xml:space="preserve">{{ </w:t>
             </w:r>
-            <w:r>
-              <w:rPr>
-                <w:rFonts w:ascii="Times New Roman" w:eastAsia="Times New Roman" w:hAnsi="Times New Roman" w:cs="Times New Roman"/>
-                <w:color w:val="000000" w:themeColor="text1"/>
-                <w:sz w:val="20"/>
-                <w:szCs w:val="20"/>
-              </w:rPr>
-              <w:t>dr_socioecopart2.true_values() if dr_socioecopart2.true_values() else 'None applicable'</w:t>
+            <w:proofErr w:type="spellStart"/>
+            <w:r>
+              <w:rPr>
+                <w:rFonts w:ascii="Times New Roman" w:eastAsia="Times New Roman" w:hAnsi="Times New Roman" w:cs="Times New Roman"/>
+                <w:b/>
+                <w:bCs/>
+                <w:color w:val="000000" w:themeColor="text1"/>
+                <w:sz w:val="22"/>
+                <w:szCs w:val="22"/>
+              </w:rPr>
+              <w:t>user_fullname</w:t>
+            </w:r>
+            <w:proofErr w:type="spellEnd"/>
+            <w:r>
+              <w:rPr>
+                <w:rFonts w:ascii="Times New Roman" w:eastAsia="Times New Roman" w:hAnsi="Times New Roman" w:cs="Times New Roman"/>
+                <w:b/>
+                <w:bCs/>
+                <w:color w:val="000000" w:themeColor="text1"/>
+                <w:sz w:val="22"/>
+                <w:szCs w:val="22"/>
+              </w:rPr>
+              <w:t xml:space="preserve"> }} has stated </w:t>
+            </w:r>
+            <w:r>
+              <w:rPr>
+                <w:rFonts w:ascii="Times New Roman" w:eastAsia="Times New Roman" w:hAnsi="Times New Roman" w:cs="Times New Roman"/>
+                <w:b/>
+                <w:bCs/>
+                <w:color w:val="000000" w:themeColor="text1"/>
+                <w:sz w:val="22"/>
+                <w:szCs w:val="22"/>
+              </w:rPr>
+              <w:t>their participation in the following:</w:t>
+            </w:r>
+          </w:p>
+          <w:p>
+            <w:pPr>
+              <w:cnfStyle w:val="000000100000" w:firstRow="0" w:lastRow="0" w:firstColumn="0" w:lastColumn="0" w:oddVBand="0" w:evenVBand="0" w:oddHBand="1" w:evenHBand="0" w:firstRowFirstColumn="0" w:firstRowLastColumn="0" w:lastRowFirstColumn="0" w:lastRowLastColumn="0"/>
+              <w:rPr>
+                <w:rFonts w:ascii="Times New Roman" w:eastAsia="Times New Roman" w:hAnsi="Times New Roman" w:cs="Times New Roman"/>
+              </w:rPr>
+            </w:pPr>
+            <w:proofErr w:type="gramStart"/>
+            <w:r>
+              <w:rPr>
+                <w:rFonts w:ascii="Times New Roman" w:eastAsia="Times New Roman" w:hAnsi="Times New Roman" w:cs="Times New Roman"/>
+                <w:color w:val="000000" w:themeColor="text1"/>
+                <w:sz w:val="20"/>
+                <w:szCs w:val="20"/>
+              </w:rPr>
+              <w:t xml:space="preserve">{{ </w:t>
+            </w:r>
+            <w:r>
+              <w:rPr>
+                <w:rFonts w:ascii="Times New Roman" w:eastAsia="Times New Roman" w:hAnsi="Times New Roman" w:cs="Times New Roman"/>
+                <w:color w:val="000000" w:themeColor="text1"/>
+                <w:sz w:val="20"/>
+                <w:szCs w:val="20"/>
+              </w:rPr>
+              <w:t>dr</w:t>
+            </w:r>
+            <w:proofErr w:type="gramEnd"/>
+            <w:r>
+              <w:rPr>
+                <w:rFonts w:ascii="Times New Roman" w:eastAsia="Times New Roman" w:hAnsi="Times New Roman" w:cs="Times New Roman"/>
+                <w:color w:val="000000" w:themeColor="text1"/>
+                <w:sz w:val="20"/>
+                <w:szCs w:val="20"/>
+              </w:rPr>
+              <w:t>_socioecopart2.true_values() if dr_socioecopart2.true_values() else 'None applicable'</w:t>
             </w:r>
             <w:r>
               <w:rPr>
@@ -4829,6 +5216,7 @@
                 <w:szCs w:val="20"/>
               </w:rPr>
             </w:pPr>
+            <w:proofErr w:type="gramStart"/>
             <w:r>
               <w:rPr>
                 <w:rFonts w:ascii="Times New Roman" w:eastAsia="Times New Roman" w:hAnsi="Times New Roman" w:cs="Times New Roman"/>
@@ -4860,7 +5248,19 @@
                 <w:sz w:val="20"/>
                 <w:szCs w:val="20"/>
               </w:rPr>
-              <w:t>dr_permanence1</w:t>
+              <w:t>dr</w:t>
+            </w:r>
+            <w:proofErr w:type="gramEnd"/>
+            <w:r>
+              <w:rPr>
+                <w:rFonts w:ascii="Times New Roman" w:eastAsia="Times New Roman" w:hAnsi="Times New Roman" w:cs="Times New Roman"/>
+                <w:b w:val="0"/>
+                <w:bCs w:val="0"/>
+                <w:color w:val="000000" w:themeColor="text1"/>
+                <w:sz w:val="20"/>
+                <w:szCs w:val="20"/>
+              </w:rPr>
+              <w:t>_permanence1</w:t>
             </w:r>
             <w:r>
               <w:rPr>
@@ -4914,230 +5314,6 @@
           <w:tcPr>
             <w:tcW w:w="7075" w:type="dxa"/>
           </w:tcPr>
-          <w:p>
-            <w:pPr>
-              <w:cnfStyle w:val="000000100000" w:firstRow="0" w:lastRow="0" w:firstColumn="0" w:lastColumn="0" w:oddVBand="0" w:evenVBand="0" w:oddHBand="1" w:evenHBand="0" w:firstRowFirstColumn="0" w:firstRowLastColumn="0" w:lastRowFirstColumn="0" w:lastRowLastColumn="0"/>
-              <w:rPr>
-                <w:rFonts w:ascii="Times New Roman" w:eastAsia="Times New Roman" w:hAnsi="Times New Roman" w:cs="Times New Roman"/>
-                <w:sz w:val="20"/>
-                <w:szCs w:val="20"/>
-              </w:rPr>
-            </w:pPr>
-          </w:p>
-          <w:p>
-            <w:pPr>
-              <w:cnfStyle w:val="000000100000" w:firstRow="0" w:lastRow="0" w:firstColumn="0" w:lastColumn="0" w:oddVBand="0" w:evenVBand="0" w:oddHBand="1" w:evenHBand="0" w:firstRowFirstColumn="0" w:firstRowLastColumn="0" w:lastRowFirstColumn="0" w:lastRowLastColumn="0"/>
-              <w:rPr>
-                <w:rFonts w:ascii="Times New Roman" w:eastAsia="Times New Roman" w:hAnsi="Times New Roman" w:cs="Times New Roman"/>
-                <w:color w:val="000000" w:themeColor="text1"/>
-                <w:sz w:val="20"/>
-                <w:szCs w:val="20"/>
-                <w:lang w:val="en-AU"/>
-              </w:rPr>
-            </w:pPr>
-            <w:r>
-              <w:rPr>
-                <w:rFonts w:ascii="Times New Roman" w:eastAsia="Times New Roman" w:hAnsi="Times New Roman" w:cs="Times New Roman"/>
-                <w:color w:val="000000" w:themeColor="text1"/>
-                <w:sz w:val="20"/>
-                <w:szCs w:val="20"/>
-                <w:lang w:val="en-AU"/>
-              </w:rPr>
-              <w:t>A medical professional is able to confirm: {{</w:t>
-            </w:r>
-            <w:r>
-              <w:rPr>
-                <w:rFonts w:ascii="Times New Roman" w:eastAsia="Times New Roman" w:hAnsi="Times New Roman" w:cs="Times New Roman"/>
-                <w:color w:val="000000" w:themeColor="text1"/>
-                <w:sz w:val="20"/>
-                <w:szCs w:val="20"/>
-                <w:lang w:val="en-AU"/>
-              </w:rPr>
-              <w:t xml:space="preserve"> </w:t>
-            </w:r>
-            <w:proofErr w:type="spellStart"/>
-            <w:r>
-              <w:rPr>
-                <w:rFonts w:ascii="Times New Roman" w:eastAsia="Times New Roman" w:hAnsi="Times New Roman" w:cs="Times New Roman"/>
-                <w:color w:val="000000" w:themeColor="text1"/>
-                <w:sz w:val="20"/>
-                <w:szCs w:val="20"/>
-                <w:lang w:val="en-AU"/>
-              </w:rPr>
-              <w:t>pdf_</w:t>
-            </w:r>
-            <w:r>
-              <w:rPr>
-                <w:rFonts w:ascii="Times New Roman" w:eastAsia="Times New Roman" w:hAnsi="Times New Roman" w:cs="Times New Roman"/>
-                <w:color w:val="000000" w:themeColor="text1"/>
-                <w:sz w:val="20"/>
-                <w:szCs w:val="20"/>
-                <w:lang w:val="en-AU"/>
-              </w:rPr>
-              <w:t>permanence</w:t>
-            </w:r>
-            <w:r>
-              <w:rPr>
-                <w:rFonts w:ascii="Times New Roman" w:eastAsia="Times New Roman" w:hAnsi="Times New Roman" w:cs="Times New Roman"/>
-                <w:color w:val="000000" w:themeColor="text1"/>
-                <w:sz w:val="20"/>
-                <w:szCs w:val="20"/>
-                <w:lang w:val="en-AU"/>
-              </w:rPr>
-              <w:t>_text</w:t>
-            </w:r>
-            <w:proofErr w:type="spellEnd"/>
-            <w:r>
-              <w:rPr>
-                <w:rFonts w:ascii="Times New Roman" w:eastAsia="Times New Roman" w:hAnsi="Times New Roman" w:cs="Times New Roman"/>
-                <w:color w:val="000000" w:themeColor="text1"/>
-                <w:sz w:val="20"/>
-                <w:szCs w:val="20"/>
-                <w:lang w:val="en-AU"/>
-              </w:rPr>
-              <w:t xml:space="preserve"> </w:t>
-            </w:r>
-            <w:r>
-              <w:rPr>
-                <w:rFonts w:ascii="Times New Roman" w:eastAsia="Times New Roman" w:hAnsi="Times New Roman" w:cs="Times New Roman"/>
-                <w:color w:val="000000" w:themeColor="text1"/>
-                <w:sz w:val="20"/>
-                <w:szCs w:val="20"/>
-                <w:lang w:val="en-AU"/>
-              </w:rPr>
-              <w:t>}}</w:t>
-            </w:r>
-          </w:p>
-          <w:p>
-            <w:pPr>
-              <w:cnfStyle w:val="000000100000" w:firstRow="0" w:lastRow="0" w:firstColumn="0" w:lastColumn="0" w:oddVBand="0" w:evenVBand="0" w:oddHBand="1" w:evenHBand="0" w:firstRowFirstColumn="0" w:firstRowLastColumn="0" w:lastRowFirstColumn="0" w:lastRowLastColumn="0"/>
-              <w:rPr>
-                <w:rFonts w:ascii="Times New Roman" w:eastAsia="Times New Roman" w:hAnsi="Times New Roman" w:cs="Times New Roman"/>
-                <w:color w:val="000000" w:themeColor="text1"/>
-                <w:sz w:val="20"/>
-                <w:szCs w:val="20"/>
-                <w:lang w:val="en-AU"/>
-              </w:rPr>
-            </w:pPr>
-          </w:p>
-          <w:p>
-            <w:pPr>
-              <w:cnfStyle w:val="000000100000" w:firstRow="0" w:lastRow="0" w:firstColumn="0" w:lastColumn="0" w:oddVBand="0" w:evenVBand="0" w:oddHBand="1" w:evenHBand="0" w:firstRowFirstColumn="0" w:firstRowLastColumn="0" w:lastRowFirstColumn="0" w:lastRowLastColumn="0"/>
-              <w:rPr>
-                <w:rFonts w:ascii="Times New Roman" w:eastAsia="Times New Roman" w:hAnsi="Times New Roman" w:cs="Times New Roman"/>
-                <w:color w:val="000000" w:themeColor="text1"/>
-                <w:sz w:val="20"/>
-                <w:szCs w:val="20"/>
-                <w:lang w:val="en-AU"/>
-              </w:rPr>
-            </w:pPr>
-            <w:r>
-              <w:rPr>
-                <w:rFonts w:ascii="Times New Roman" w:eastAsia="Times New Roman" w:hAnsi="Times New Roman" w:cs="Times New Roman"/>
-                <w:color w:val="000000" w:themeColor="text1"/>
-                <w:sz w:val="20"/>
-                <w:szCs w:val="20"/>
-                <w:lang w:val="en-AU"/>
-              </w:rPr>
-              <w:t>OR</w:t>
-            </w:r>
-          </w:p>
-          <w:p>
-            <w:pPr>
-              <w:cnfStyle w:val="000000100000" w:firstRow="0" w:lastRow="0" w:firstColumn="0" w:lastColumn="0" w:oddVBand="0" w:evenVBand="0" w:oddHBand="1" w:evenHBand="0" w:firstRowFirstColumn="0" w:firstRowLastColumn="0" w:lastRowFirstColumn="0" w:lastRowLastColumn="0"/>
-              <w:rPr>
-                <w:rFonts w:ascii="Times New Roman" w:eastAsia="Times New Roman" w:hAnsi="Times New Roman" w:cs="Times New Roman"/>
-                <w:color w:val="000000" w:themeColor="text1"/>
-                <w:sz w:val="20"/>
-                <w:szCs w:val="20"/>
-                <w:lang w:val="en-AU"/>
-              </w:rPr>
-            </w:pPr>
-          </w:p>
-          <w:p>
-            <w:pPr>
-              <w:cnfStyle w:val="000000100000" w:firstRow="0" w:lastRow="0" w:firstColumn="0" w:lastColumn="0" w:oddVBand="0" w:evenVBand="0" w:oddHBand="1" w:evenHBand="0" w:firstRowFirstColumn="0" w:firstRowLastColumn="0" w:lastRowFirstColumn="0" w:lastRowLastColumn="0"/>
-              <w:rPr>
-                <w:rFonts w:ascii="Times New Roman" w:eastAsia="Times New Roman" w:hAnsi="Times New Roman" w:cs="Times New Roman"/>
-                <w:color w:val="000000" w:themeColor="text1"/>
-                <w:sz w:val="20"/>
-                <w:szCs w:val="20"/>
-                <w:lang w:val="en-AU"/>
-              </w:rPr>
-            </w:pPr>
-            <w:r>
-              <w:rPr>
-                <w:rFonts w:ascii="Times New Roman" w:eastAsia="Times New Roman" w:hAnsi="Times New Roman" w:cs="Times New Roman"/>
-                <w:color w:val="000000" w:themeColor="text1"/>
-                <w:sz w:val="20"/>
-                <w:szCs w:val="20"/>
-                <w:lang w:val="en-AU"/>
-              </w:rPr>
-              <w:t>I will seek evidence: {{</w:t>
-            </w:r>
-            <w:r>
-              <w:rPr>
-                <w:rFonts w:ascii="Times New Roman" w:eastAsia="Times New Roman" w:hAnsi="Times New Roman" w:cs="Times New Roman"/>
-                <w:color w:val="000000" w:themeColor="text1"/>
-                <w:sz w:val="20"/>
-                <w:szCs w:val="20"/>
-                <w:lang w:val="en-AU"/>
-              </w:rPr>
-              <w:t xml:space="preserve"> </w:t>
-            </w:r>
-            <w:proofErr w:type="spellStart"/>
-            <w:r>
-              <w:rPr>
-                <w:rFonts w:ascii="Times New Roman" w:eastAsia="Times New Roman" w:hAnsi="Times New Roman" w:cs="Times New Roman"/>
-                <w:color w:val="000000" w:themeColor="text1"/>
-                <w:sz w:val="20"/>
-                <w:szCs w:val="20"/>
-                <w:lang w:val="en-AU"/>
-              </w:rPr>
-              <w:t>pdf_</w:t>
-            </w:r>
-            <w:r>
-              <w:rPr>
-                <w:rFonts w:ascii="Times New Roman" w:eastAsia="Times New Roman" w:hAnsi="Times New Roman" w:cs="Times New Roman"/>
-                <w:color w:val="000000" w:themeColor="text1"/>
-                <w:sz w:val="20"/>
-                <w:szCs w:val="20"/>
-                <w:lang w:val="en-AU"/>
-              </w:rPr>
-              <w:t>permanence</w:t>
-            </w:r>
-            <w:r>
-              <w:rPr>
-                <w:rFonts w:ascii="Times New Roman" w:eastAsia="Times New Roman" w:hAnsi="Times New Roman" w:cs="Times New Roman"/>
-                <w:color w:val="000000" w:themeColor="text1"/>
-                <w:sz w:val="20"/>
-                <w:szCs w:val="20"/>
-                <w:lang w:val="en-AU"/>
-              </w:rPr>
-              <w:t>_text</w:t>
-            </w:r>
-            <w:proofErr w:type="spellEnd"/>
-            <w:r>
-              <w:rPr>
-                <w:rFonts w:ascii="Times New Roman" w:eastAsia="Times New Roman" w:hAnsi="Times New Roman" w:cs="Times New Roman"/>
-                <w:color w:val="000000" w:themeColor="text1"/>
-                <w:sz w:val="20"/>
-                <w:szCs w:val="20"/>
-                <w:lang w:val="en-AU"/>
-              </w:rPr>
-              <w:t xml:space="preserve"> </w:t>
-            </w:r>
-            <w:r>
-              <w:rPr>
-                <w:rFonts w:ascii="Times New Roman" w:eastAsia="Times New Roman" w:hAnsi="Times New Roman" w:cs="Times New Roman"/>
-                <w:color w:val="000000" w:themeColor="text1"/>
-                <w:sz w:val="20"/>
-                <w:szCs w:val="20"/>
-                <w:lang w:val="en-AU"/>
-              </w:rPr>
-              <w:t xml:space="preserve">}} </w:t>
-            </w:r>
-          </w:p>
           <w:p>
             <w:pPr>
               <w:cnfStyle w:val="000000100000" w:firstRow="0" w:lastRow="0" w:firstColumn="0" w:lastColumn="0" w:oddVBand="0" w:evenVBand="0" w:oddHBand="1" w:evenHBand="0" w:firstRowFirstColumn="0" w:firstRowLastColumn="0" w:lastRowFirstColumn="0" w:lastRowLastColumn="0"/>
@@ -5233,6 +5409,7 @@
                 <w:szCs w:val="21"/>
               </w:rPr>
             </w:pPr>
+            <w:proofErr w:type="gramStart"/>
             <w:r>
               <w:rPr>
                 <w:rFonts w:ascii="Times New Roman" w:eastAsia="Times New Roman" w:hAnsi="Times New Roman" w:cs="Times New Roman"/>
@@ -5265,7 +5442,19 @@
                 <w:sz w:val="20"/>
                 <w:szCs w:val="20"/>
               </w:rPr>
-              <w:t>dr_lifetimesupport</w:t>
+              <w:t>dr</w:t>
+            </w:r>
+            <w:proofErr w:type="gramEnd"/>
+            <w:r>
+              <w:rPr>
+                <w:rFonts w:ascii="Times New Roman" w:eastAsia="Times New Roman" w:hAnsi="Times New Roman" w:cs="Times New Roman"/>
+                <w:b w:val="0"/>
+                <w:bCs w:val="0"/>
+                <w:color w:val="000000" w:themeColor="text1"/>
+                <w:sz w:val="20"/>
+                <w:szCs w:val="20"/>
+              </w:rPr>
+              <w:t>_lifetimesupport</w:t>
             </w:r>
             <w:proofErr w:type="spellEnd"/>
             <w:r>
@@ -5298,6 +5487,7 @@
       <w:pPr>
         <w:rPr>
           <w:rFonts w:ascii="Times New Roman" w:eastAsia="Times New Roman" w:hAnsi="Times New Roman" w:cs="Times New Roman"/>
+          <w:lang w:val="en-AU"/>
         </w:rPr>
       </w:pPr>
     </w:p>
@@ -12598,19 +12788,6 @@
 </file>
 
 <file path=customXml/item1.xml><?xml version="1.0" encoding="utf-8"?>
-<b:Sources xmlns:b="http://schemas.openxmlformats.org/officeDocument/2006/bibliography" xmlns="http://schemas.openxmlformats.org/officeDocument/2006/bibliography" SelectedStyle="/APASixthEditionOfficeOnline.xsl" StyleName="APA" Version="6"/>
-</file>
-
-<file path=customXml/item2.xml><?xml version="1.0" encoding="utf-8"?>
-<?mso-contentType ?>
-<FormTemplates xmlns="http://schemas.microsoft.com/sharepoint/v3/contenttype/forms">
-  <Display>DocumentLibraryForm</Display>
-  <Edit>DocumentLibraryForm</Edit>
-  <New>DocumentLibraryForm</New>
-</FormTemplates>
-</file>
-
-<file path=customXml/item3.xml><?xml version="1.0" encoding="utf-8"?>
 <ct:contentTypeSchema xmlns:ct="http://schemas.microsoft.com/office/2006/metadata/contentType" xmlns:ma="http://schemas.microsoft.com/office/2006/metadata/properties/metaAttributes" ct:_="" ma:_="" ma:contentTypeName="Document" ma:contentTypeID="0x010100C0C037D94ABEF84A8481D8CC805479E1" ma:contentTypeVersion="9" ma:contentTypeDescription="Create a new document." ma:contentTypeScope="" ma:versionID="0ec4f6739cc3c8e8566d6178ee7cd393">
   <xsd:schema xmlns:xsd="http://www.w3.org/2001/XMLSchema" xmlns:xs="http://www.w3.org/2001/XMLSchema" xmlns:p="http://schemas.microsoft.com/office/2006/metadata/properties" xmlns:ns2="6eacaeb1-d229-4dc7-b743-a557d50b08a3" targetNamespace="http://schemas.microsoft.com/office/2006/metadata/properties" ma:root="true" ma:fieldsID="75f5f3ebd5f8e198157a1ceadfeb0e7c" ns2:_="">
     <xsd:import namespace="6eacaeb1-d229-4dc7-b743-a557d50b08a3"/>
@@ -12788,29 +12965,26 @@
 </ct:contentTypeSchema>
 </file>
 
-<file path=customXml/item4.xml><?xml version="1.0" encoding="utf-8"?>
+<file path=customXml/item2.xml><?xml version="1.0" encoding="utf-8"?>
 <p:properties xmlns:p="http://schemas.microsoft.com/office/2006/metadata/properties" xmlns:xsi="http://www.w3.org/2001/XMLSchema-instance" xmlns:pc="http://schemas.microsoft.com/office/infopath/2007/PartnerControls">
   <documentManagement/>
 </p:properties>
 </file>
 
-<file path=customXml/itemProps1.xml><?xml version="1.0" encoding="utf-8"?>
-<ds:datastoreItem xmlns:ds="http://schemas.openxmlformats.org/officeDocument/2006/customXml" ds:itemID="{CDA78924-016C-0C40-ABCD-54E107C85A61}">
-  <ds:schemaRefs>
-    <ds:schemaRef ds:uri="http://schemas.openxmlformats.org/officeDocument/2006/bibliography"/>
-  </ds:schemaRefs>
-</ds:datastoreItem>
+<file path=customXml/item3.xml><?xml version="1.0" encoding="utf-8"?>
+<b:Sources xmlns:b="http://schemas.openxmlformats.org/officeDocument/2006/bibliography" xmlns="http://schemas.openxmlformats.org/officeDocument/2006/bibliography" SelectedStyle="/APASixthEditionOfficeOnline.xsl" StyleName="APA" Version="6"/>
 </file>
 
-<file path=customXml/itemProps2.xml><?xml version="1.0" encoding="utf-8"?>
-<ds:datastoreItem xmlns:ds="http://schemas.openxmlformats.org/officeDocument/2006/customXml" ds:itemID="{0BFBE121-58F8-435A-9D69-6C668DAF3737}">
-  <ds:schemaRefs>
-    <ds:schemaRef ds:uri="http://schemas.microsoft.com/sharepoint/v3/contenttype/forms"/>
-  </ds:schemaRefs>
-</ds:datastoreItem>
+<file path=customXml/item4.xml><?xml version="1.0" encoding="utf-8"?>
+<?mso-contentType ?>
+<FormTemplates xmlns="http://schemas.microsoft.com/sharepoint/v3/contenttype/forms">
+  <Display>DocumentLibraryForm</Display>
+  <Edit>DocumentLibraryForm</Edit>
+  <New>DocumentLibraryForm</New>
+</FormTemplates>
 </file>
 
-<file path=customXml/itemProps3.xml><?xml version="1.0" encoding="utf-8"?>
+<file path=customXml/itemProps1.xml><?xml version="1.0" encoding="utf-8"?>
 <ds:datastoreItem xmlns:ds="http://schemas.openxmlformats.org/officeDocument/2006/customXml" ds:itemID="{30225EA2-DA01-44DC-9579-B08E14522BDF}">
   <ds:schemaRefs>
     <ds:schemaRef ds:uri="http://schemas.microsoft.com/office/2006/metadata/contentType"/>
@@ -12828,11 +13002,27 @@
 </ds:datastoreItem>
 </file>
 
-<file path=customXml/itemProps4.xml><?xml version="1.0" encoding="utf-8"?>
+<file path=customXml/itemProps2.xml><?xml version="1.0" encoding="utf-8"?>
 <ds:datastoreItem xmlns:ds="http://schemas.openxmlformats.org/officeDocument/2006/customXml" ds:itemID="{F939C0EF-EFAC-4484-AB8C-A9246396BFF7}">
   <ds:schemaRefs>
     <ds:schemaRef ds:uri="http://schemas.microsoft.com/office/2006/metadata/properties"/>
     <ds:schemaRef ds:uri="http://schemas.microsoft.com/office/infopath/2007/PartnerControls"/>
   </ds:schemaRefs>
 </ds:datastoreItem>
+</file>
+
+<file path=customXml/itemProps3.xml><?xml version="1.0" encoding="utf-8"?>
+<ds:datastoreItem xmlns:ds="http://schemas.openxmlformats.org/officeDocument/2006/customXml" ds:itemID="{CDA78924-016C-0C40-ABCD-54E107C85A61}">
+  <ds:schemaRefs>
+    <ds:schemaRef ds:uri="http://schemas.openxmlformats.org/officeDocument/2006/bibliography"/>
+  </ds:schemaRefs>
+</ds:datastoreItem>
+</file>
+
+<file path=customXml/itemProps4.xml><?xml version="1.0" encoding="utf-8"?>
+<ds:datastoreItem xmlns:ds="http://schemas.openxmlformats.org/officeDocument/2006/customXml" ds:itemID="{0BFBE121-58F8-435A-9D69-6C668DAF3737}">
+  <ds:schemaRefs>
+    <ds:schemaRef ds:uri="http://schemas.microsoft.com/sharepoint/v3/contenttype/forms"/>
+  </ds:schemaRefs>
+</ds:datastoreItem>
 </file>
</xml_diff>